<commit_message>
Food is now spawned as needed (still needs tweaks), blob selection, player names, exploding players, and more.
</commit_message>
<xml_diff>
--- a/Report.docx
+++ b/Report.docx
@@ -4,36 +4,242 @@
   <w:body>
     <w:p>
       <w:pPr>
-        <w:rPr>
-          <w:lang w:val="en-US"/>
-        </w:rPr>
-      </w:pPr>
-      <w:r>
-        <w:rPr>
-          <w:lang w:val="en-US"/>
-        </w:rPr>
-        <w:t>CI328 Multiplayer Game</w:t>
-      </w:r>
-    </w:p>
-    <w:p>
-      <w:pPr>
-        <w:pStyle w:val="ListParagraph"/>
-        <w:numPr>
-          <w:ilvl w:val="0"/>
-          <w:numId w:val="1"/>
-        </w:numPr>
-        <w:rPr>
-          <w:lang w:val="en-US"/>
-        </w:rPr>
-      </w:pPr>
-      <w:r>
-        <w:rPr>
-          <w:lang w:val="en-US"/>
-        </w:rPr>
-        <w:t xml:space="preserve">Team vs enemy. </w:t>
-      </w:r>
-      <w:bookmarkStart w:id="0" w:name="_GoBack"/>
-      <w:bookmarkEnd w:id="0"/>
+        <w:pStyle w:val="Heading1"/>
+        <w:rPr>
+          <w:lang w:val="en-US"/>
+        </w:rPr>
+      </w:pPr>
+      <w:r>
+        <w:rPr>
+          <w:lang w:val="en-US"/>
+        </w:rPr>
+        <w:t>Game summary</w:t>
+      </w:r>
+    </w:p>
+    <w:p>
+      <w:r>
+        <w:rPr>
+          <w:lang w:val="en-US"/>
+        </w:rPr>
+        <w:t xml:space="preserve">The game is based on the game agar.io which can be found at </w:t>
+      </w:r>
+      <w:hyperlink r:id="rId8" w:history="1">
+        <w:r>
+          <w:rPr>
+            <w:rStyle w:val="Hyperlink"/>
+          </w:rPr>
+          <w:t>http://agar.io/</w:t>
+        </w:r>
+      </w:hyperlink>
+      <w:r>
+        <w:t xml:space="preserve">. The player gets spawned into an appropriate server, one which requires players. </w:t>
+      </w:r>
+      <w:r>
+        <w:t xml:space="preserve">A sever will require players when the mass of the food available added to the mass of all the players is less than a certain threshold. </w:t>
+      </w:r>
+      <w:r>
+        <w:t>The player spawns in as a “blob”, which the objective to become the biggest “blob”. The player grows in size by eating food which is spawn by the server in random places, or by eating other players and adding the mass of their body to their own body. The player’s body grows in proportion to</w:t>
+      </w:r>
+      <w:r>
+        <w:t xml:space="preserve"> its mass, which increases by the</w:t>
+      </w:r>
+      <w:r>
+        <w:t xml:space="preserve"> size of the object that has just been consumed.</w:t>
+      </w:r>
+    </w:p>
+    <w:p>
+      <w:r>
+        <w:t>The player moves by moving the mouse over the screen. The “blob” will follow the mouse at a speed that is proportional to the distance the mouse is from the centre of the player.</w:t>
+      </w:r>
+      <w:r>
+        <w:t xml:space="preserve"> The player can also press “SPACE” to have a speed boost: the player’s body moves much faster in the direction of the mouse, at the expense of losing a lot of mass in the process.</w:t>
+      </w:r>
+      <w:r>
+        <w:t xml:space="preserve"> The player’s mass can be viewed at the bottom left of the screen.</w:t>
+      </w:r>
+      <w:r>
+        <w:t xml:space="preserve"> A player can</w:t>
+      </w:r>
+      <w:r>
+        <w:t xml:space="preserve"> </w:t>
+      </w:r>
+      <w:r>
+        <w:t>shoot bits of its own mass at another player, causing them to grow in size.</w:t>
+      </w:r>
+      <w:r>
+        <w:t xml:space="preserve"> If a player absorbs these mass bullets too quickly, they will split apart into multiple blobs and these will spread in multiple directions.</w:t>
+      </w:r>
+      <w:r>
+        <w:t xml:space="preserve"> These blobs can then be eaten as food by other players.</w:t>
+      </w:r>
+    </w:p>
+    <w:p>
+      <w:pPr>
+        <w:rPr>
+          <w:lang w:val="en-US"/>
+        </w:rPr>
+      </w:pPr>
+      <w:r>
+        <w:t>Once a player disconnects, their blob remains in the location they were in.</w:t>
+      </w:r>
+      <w:r>
+        <w:t xml:space="preserve"> Other players can then consume this blob. Players can also be consumed by this blob, so they need to be careful of it.</w:t>
+      </w:r>
+    </w:p>
+    <w:p>
+      <w:pPr>
+        <w:pStyle w:val="Heading1"/>
+        <w:rPr>
+          <w:lang w:val="en-US"/>
+        </w:rPr>
+      </w:pPr>
+      <w:r>
+        <w:rPr>
+          <w:lang w:val="en-US"/>
+        </w:rPr>
+        <w:t>Storyboard</w:t>
+      </w:r>
+    </w:p>
+    <w:p>
+      <w:pPr>
+        <w:rPr>
+          <w:lang w:val="en-US"/>
+        </w:rPr>
+      </w:pPr>
+    </w:p>
+    <w:p>
+      <w:pPr>
+        <w:pStyle w:val="Heading1"/>
+        <w:rPr>
+          <w:lang w:val="en-US"/>
+        </w:rPr>
+      </w:pPr>
+      <w:r>
+        <w:rPr>
+          <w:lang w:val="en-US"/>
+        </w:rPr>
+        <w:t>Implementation specification</w:t>
+      </w:r>
+    </w:p>
+    <w:p>
+      <w:pPr>
+        <w:rPr>
+          <w:lang w:val="en-US"/>
+        </w:rPr>
+      </w:pPr>
+    </w:p>
+    <w:p>
+      <w:pPr>
+        <w:pStyle w:val="Heading1"/>
+        <w:rPr>
+          <w:lang w:val="en-US"/>
+        </w:rPr>
+      </w:pPr>
+      <w:r>
+        <w:rPr>
+          <w:lang w:val="en-US"/>
+        </w:rPr>
+        <w:t xml:space="preserve">Network </w:t>
+      </w:r>
+      <w:proofErr w:type="spellStart"/>
+      <w:r>
+        <w:rPr>
+          <w:lang w:val="en-US"/>
+        </w:rPr>
+        <w:t>utilisation</w:t>
+      </w:r>
+      <w:proofErr w:type="spellEnd"/>
+    </w:p>
+    <w:p>
+      <w:pPr>
+        <w:rPr>
+          <w:lang w:val="en-US"/>
+        </w:rPr>
+      </w:pPr>
+    </w:p>
+    <w:p>
+      <w:pPr>
+        <w:pStyle w:val="Heading1"/>
+        <w:rPr>
+          <w:lang w:val="en-US"/>
+        </w:rPr>
+      </w:pPr>
+      <w:r>
+        <w:rPr>
+          <w:lang w:val="en-US"/>
+        </w:rPr>
+        <w:t>Critical Review</w:t>
+      </w:r>
+    </w:p>
+    <w:p>
+      <w:pPr>
+        <w:rPr>
+          <w:lang w:val="en-US"/>
+        </w:rPr>
+      </w:pPr>
+    </w:p>
+    <w:p>
+      <w:pPr>
+        <w:pStyle w:val="Heading1"/>
+        <w:rPr>
+          <w:lang w:val="en-US"/>
+        </w:rPr>
+      </w:pPr>
+      <w:r>
+        <w:rPr>
+          <w:lang w:val="en-US"/>
+        </w:rPr>
+        <w:t>Assets</w:t>
+      </w:r>
+    </w:p>
+    <w:p>
+      <w:pPr>
+        <w:rPr>
+          <w:lang w:val="en-US"/>
+        </w:rPr>
+      </w:pPr>
+    </w:p>
+    <w:p>
+      <w:pPr>
+        <w:pStyle w:val="Heading1"/>
+        <w:rPr>
+          <w:lang w:val="en-US"/>
+        </w:rPr>
+      </w:pPr>
+      <w:r>
+        <w:rPr>
+          <w:lang w:val="en-US"/>
+        </w:rPr>
+        <w:t>References</w:t>
+      </w:r>
+    </w:p>
+    <w:p>
+      <w:pPr>
+        <w:rPr>
+          <w:lang w:val="en-US"/>
+        </w:rPr>
+      </w:pPr>
+    </w:p>
+    <w:p>
+      <w:pPr>
+        <w:pStyle w:val="Heading1"/>
+        <w:rPr>
+          <w:lang w:val="en-US"/>
+        </w:rPr>
+      </w:pPr>
+      <w:r>
+        <w:rPr>
+          <w:lang w:val="en-US"/>
+        </w:rPr>
+        <w:t>Individual contribution</w:t>
+      </w:r>
+    </w:p>
+    <w:p>
+      <w:pPr>
+        <w:rPr>
+          <w:lang w:val="en-US"/>
+        </w:rPr>
+      </w:pPr>
     </w:p>
     <w:p>
       <w:pPr>
@@ -50,6 +256,7 @@
       </w:pPr>
     </w:p>
     <w:sectPr>
+      <w:headerReference w:type="default" r:id="rId9"/>
       <w:pgSz w:w="11906" w:h="16838"/>
       <w:pgMar w:top="1440" w:right="1440" w:bottom="1440" w:left="1440" w:header="708" w:footer="708" w:gutter="0"/>
       <w:cols w:space="708"/>
@@ -57,6 +264,88 @@
     </w:sectPr>
   </w:body>
 </w:document>
+</file>
+
+<file path=word/endnotes.xml><?xml version="1.0" encoding="utf-8"?>
+<w:endnotes xmlns:wpc="http://schemas.microsoft.com/office/word/2010/wordprocessingCanvas" xmlns:cx="http://schemas.microsoft.com/office/drawing/2014/chartex" xmlns:cx1="http://schemas.microsoft.com/office/drawing/2015/9/8/chartex" xmlns:cx2="http://schemas.microsoft.com/office/drawing/2015/10/21/chartex" xmlns:cx3="http://schemas.microsoft.com/office/drawing/2016/5/9/chartex" xmlns:cx4="http://schemas.microsoft.com/office/drawing/2016/5/10/chartex" xmlns:cx5="http://schemas.microsoft.com/office/drawing/2016/5/11/chartex" xmlns:cx6="http://schemas.microsoft.com/office/drawing/2016/5/12/chartex" xmlns:cx7="http://schemas.microsoft.com/office/drawing/2016/5/13/chartex" xmlns:cx8="http://schemas.microsoft.com/office/drawing/2016/5/14/chartex" xmlns:mc="http://schemas.openxmlformats.org/markup-compatibility/2006" xmlns:aink="http://schemas.microsoft.com/office/drawing/2016/ink" xmlns:am3d="http://schemas.microsoft.com/office/drawing/2017/model3d" xmlns:o="urn:schemas-microsoft-com:office:office" xmlns:r="http://schemas.openxmlformats.org/officeDocument/2006/relationships" xmlns:m="http://schemas.openxmlformats.org/officeDocument/2006/math" xmlns:v="urn:schemas-microsoft-com:vml" xmlns:wp14="http://schemas.microsoft.com/office/word/2010/wordprocessingDrawing" xmlns:wp="http://schemas.openxmlformats.org/drawingml/2006/wordprocessingDrawing" xmlns:w10="urn:schemas-microsoft-com:office:word" xmlns:w="http://schemas.openxmlformats.org/wordprocessingml/2006/main" xmlns:w14="http://schemas.microsoft.com/office/word/2010/wordml" xmlns:w15="http://schemas.microsoft.com/office/word/2012/wordml" xmlns:w16cid="http://schemas.microsoft.com/office/word/2016/wordml/cid" xmlns:w16se="http://schemas.microsoft.com/office/word/2015/wordml/symex" xmlns:wpg="http://schemas.microsoft.com/office/word/2010/wordprocessingGroup" xmlns:wpi="http://schemas.microsoft.com/office/word/2010/wordprocessingInk" xmlns:wne="http://schemas.microsoft.com/office/word/2006/wordml" xmlns:wps="http://schemas.microsoft.com/office/word/2010/wordprocessingShape" mc:Ignorable="w14 w15 w16se w16cid wp14">
+  <w:endnote w:type="separator" w:id="-1">
+    <w:p>
+      <w:pPr>
+        <w:spacing w:after="0" w:line="240" w:lineRule="auto"/>
+      </w:pPr>
+      <w:r>
+        <w:separator/>
+      </w:r>
+    </w:p>
+  </w:endnote>
+  <w:endnote w:type="continuationSeparator" w:id="0">
+    <w:p>
+      <w:pPr>
+        <w:spacing w:after="0" w:line="240" w:lineRule="auto"/>
+      </w:pPr>
+      <w:r>
+        <w:continuationSeparator/>
+      </w:r>
+    </w:p>
+  </w:endnote>
+</w:endnotes>
+</file>
+
+<file path=word/footnotes.xml><?xml version="1.0" encoding="utf-8"?>
+<w:footnotes xmlns:wpc="http://schemas.microsoft.com/office/word/2010/wordprocessingCanvas" xmlns:cx="http://schemas.microsoft.com/office/drawing/2014/chartex" xmlns:cx1="http://schemas.microsoft.com/office/drawing/2015/9/8/chartex" xmlns:cx2="http://schemas.microsoft.com/office/drawing/2015/10/21/chartex" xmlns:cx3="http://schemas.microsoft.com/office/drawing/2016/5/9/chartex" xmlns:cx4="http://schemas.microsoft.com/office/drawing/2016/5/10/chartex" xmlns:cx5="http://schemas.microsoft.com/office/drawing/2016/5/11/chartex" xmlns:cx6="http://schemas.microsoft.com/office/drawing/2016/5/12/chartex" xmlns:cx7="http://schemas.microsoft.com/office/drawing/2016/5/13/chartex" xmlns:cx8="http://schemas.microsoft.com/office/drawing/2016/5/14/chartex" xmlns:mc="http://schemas.openxmlformats.org/markup-compatibility/2006" xmlns:aink="http://schemas.microsoft.com/office/drawing/2016/ink" xmlns:am3d="http://schemas.microsoft.com/office/drawing/2017/model3d" xmlns:o="urn:schemas-microsoft-com:office:office" xmlns:r="http://schemas.openxmlformats.org/officeDocument/2006/relationships" xmlns:m="http://schemas.openxmlformats.org/officeDocument/2006/math" xmlns:v="urn:schemas-microsoft-com:vml" xmlns:wp14="http://schemas.microsoft.com/office/word/2010/wordprocessingDrawing" xmlns:wp="http://schemas.openxmlformats.org/drawingml/2006/wordprocessingDrawing" xmlns:w10="urn:schemas-microsoft-com:office:word" xmlns:w="http://schemas.openxmlformats.org/wordprocessingml/2006/main" xmlns:w14="http://schemas.microsoft.com/office/word/2010/wordml" xmlns:w15="http://schemas.microsoft.com/office/word/2012/wordml" xmlns:w16cid="http://schemas.microsoft.com/office/word/2016/wordml/cid" xmlns:w16se="http://schemas.microsoft.com/office/word/2015/wordml/symex" xmlns:wpg="http://schemas.microsoft.com/office/word/2010/wordprocessingGroup" xmlns:wpi="http://schemas.microsoft.com/office/word/2010/wordprocessingInk" xmlns:wne="http://schemas.microsoft.com/office/word/2006/wordml" xmlns:wps="http://schemas.microsoft.com/office/word/2010/wordprocessingShape" mc:Ignorable="w14 w15 w16se w16cid wp14">
+  <w:footnote w:type="separator" w:id="-1">
+    <w:p>
+      <w:pPr>
+        <w:spacing w:after="0" w:line="240" w:lineRule="auto"/>
+      </w:pPr>
+      <w:r>
+        <w:separator/>
+      </w:r>
+    </w:p>
+  </w:footnote>
+  <w:footnote w:type="continuationSeparator" w:id="0">
+    <w:p>
+      <w:pPr>
+        <w:spacing w:after="0" w:line="240" w:lineRule="auto"/>
+      </w:pPr>
+      <w:r>
+        <w:continuationSeparator/>
+      </w:r>
+    </w:p>
+  </w:footnote>
+</w:footnotes>
+</file>
+
+<file path=word/header1.xml><?xml version="1.0" encoding="utf-8"?>
+<w:hdr xmlns:wpc="http://schemas.microsoft.com/office/word/2010/wordprocessingCanvas" xmlns:cx="http://schemas.microsoft.com/office/drawing/2014/chartex" xmlns:cx1="http://schemas.microsoft.com/office/drawing/2015/9/8/chartex" xmlns:cx2="http://schemas.microsoft.com/office/drawing/2015/10/21/chartex" xmlns:cx3="http://schemas.microsoft.com/office/drawing/2016/5/9/chartex" xmlns:cx4="http://schemas.microsoft.com/office/drawing/2016/5/10/chartex" xmlns:cx5="http://schemas.microsoft.com/office/drawing/2016/5/11/chartex" xmlns:cx6="http://schemas.microsoft.com/office/drawing/2016/5/12/chartex" xmlns:cx7="http://schemas.microsoft.com/office/drawing/2016/5/13/chartex" xmlns:cx8="http://schemas.microsoft.com/office/drawing/2016/5/14/chartex" xmlns:mc="http://schemas.openxmlformats.org/markup-compatibility/2006" xmlns:aink="http://schemas.microsoft.com/office/drawing/2016/ink" xmlns:am3d="http://schemas.microsoft.com/office/drawing/2017/model3d" xmlns:o="urn:schemas-microsoft-com:office:office" xmlns:r="http://schemas.openxmlformats.org/officeDocument/2006/relationships" xmlns:m="http://schemas.openxmlformats.org/officeDocument/2006/math" xmlns:v="urn:schemas-microsoft-com:vml" xmlns:wp14="http://schemas.microsoft.com/office/word/2010/wordprocessingDrawing" xmlns:wp="http://schemas.openxmlformats.org/drawingml/2006/wordprocessingDrawing" xmlns:w10="urn:schemas-microsoft-com:office:word" xmlns:w="http://schemas.openxmlformats.org/wordprocessingml/2006/main" xmlns:w14="http://schemas.microsoft.com/office/word/2010/wordml" xmlns:w15="http://schemas.microsoft.com/office/word/2012/wordml" xmlns:w16cid="http://schemas.microsoft.com/office/word/2016/wordml/cid" xmlns:w16se="http://schemas.microsoft.com/office/word/2015/wordml/symex" xmlns:wpg="http://schemas.microsoft.com/office/word/2010/wordprocessingGroup" xmlns:wpi="http://schemas.microsoft.com/office/word/2010/wordprocessingInk" xmlns:wne="http://schemas.microsoft.com/office/word/2006/wordml" xmlns:wps="http://schemas.microsoft.com/office/word/2010/wordprocessingShape" mc:Ignorable="w14 w15 w16se w16cid wp14">
+  <w:p>
+    <w:pPr>
+      <w:pStyle w:val="Header"/>
+      <w:rPr>
+        <w:lang w:val="en-US"/>
+      </w:rPr>
+    </w:pPr>
+    <w:r>
+      <w:rPr>
+        <w:lang w:val="en-US"/>
+      </w:rPr>
+      <w:t>Blob.io</w:t>
+    </w:r>
+    <w:r>
+      <w:rPr>
+        <w:lang w:val="en-US"/>
+      </w:rPr>
+      <w:tab/>
+    </w:r>
+    <w:r>
+      <w:rPr>
+        <w:lang w:val="en-US"/>
+      </w:rPr>
+      <w:tab/>
+      <w:t>Jake Shirley</w:t>
+    </w:r>
+  </w:p>
+</w:hdr>
 </file>
 
 <file path=word/numbering.xml><?xml version="1.0" encoding="utf-8"?>
@@ -578,6 +867,27 @@
     <w:name w:val="Normal"/>
     <w:qFormat/>
   </w:style>
+  <w:style w:type="paragraph" w:styleId="Heading1">
+    <w:name w:val="heading 1"/>
+    <w:basedOn w:val="Normal"/>
+    <w:next w:val="Normal"/>
+    <w:link w:val="Heading1Char"/>
+    <w:uiPriority w:val="9"/>
+    <w:qFormat/>
+    <w:rsid w:val="00996777"/>
+    <w:pPr>
+      <w:keepNext/>
+      <w:keepLines/>
+      <w:spacing w:before="240" w:after="0"/>
+      <w:outlineLvl w:val="0"/>
+    </w:pPr>
+    <w:rPr>
+      <w:rFonts w:asciiTheme="majorHAnsi" w:eastAsiaTheme="majorEastAsia" w:hAnsiTheme="majorHAnsi" w:cstheme="majorBidi"/>
+      <w:color w:val="2F5496" w:themeColor="accent1" w:themeShade="BF"/>
+      <w:sz w:val="32"/>
+      <w:szCs w:val="32"/>
+    </w:rPr>
+  </w:style>
   <w:style w:type="character" w:default="1" w:styleId="DefaultParagraphFont">
     <w:name w:val="Default Paragraph Font"/>
     <w:uiPriority w:val="1"/>
@@ -615,6 +925,75 @@
       <w:ind w:left="720"/>
       <w:contextualSpacing/>
     </w:pPr>
+  </w:style>
+  <w:style w:type="character" w:customStyle="1" w:styleId="Heading1Char">
+    <w:name w:val="Heading 1 Char"/>
+    <w:basedOn w:val="DefaultParagraphFont"/>
+    <w:link w:val="Heading1"/>
+    <w:uiPriority w:val="9"/>
+    <w:rsid w:val="00996777"/>
+    <w:rPr>
+      <w:rFonts w:asciiTheme="majorHAnsi" w:eastAsiaTheme="majorEastAsia" w:hAnsiTheme="majorHAnsi" w:cstheme="majorBidi"/>
+      <w:color w:val="2F5496" w:themeColor="accent1" w:themeShade="BF"/>
+      <w:sz w:val="32"/>
+      <w:szCs w:val="32"/>
+    </w:rPr>
+  </w:style>
+  <w:style w:type="character" w:styleId="Hyperlink">
+    <w:name w:val="Hyperlink"/>
+    <w:basedOn w:val="DefaultParagraphFont"/>
+    <w:uiPriority w:val="99"/>
+    <w:semiHidden/>
+    <w:unhideWhenUsed/>
+    <w:rsid w:val="00BF71EF"/>
+    <w:rPr>
+      <w:color w:val="0000FF"/>
+      <w:u w:val="single"/>
+    </w:rPr>
+  </w:style>
+  <w:style w:type="paragraph" w:styleId="Header">
+    <w:name w:val="header"/>
+    <w:basedOn w:val="Normal"/>
+    <w:link w:val="HeaderChar"/>
+    <w:uiPriority w:val="99"/>
+    <w:unhideWhenUsed/>
+    <w:rsid w:val="000B293F"/>
+    <w:pPr>
+      <w:tabs>
+        <w:tab w:val="center" w:pos="4513"/>
+        <w:tab w:val="right" w:pos="9026"/>
+      </w:tabs>
+      <w:spacing w:after="0" w:line="240" w:lineRule="auto"/>
+    </w:pPr>
+  </w:style>
+  <w:style w:type="character" w:customStyle="1" w:styleId="HeaderChar">
+    <w:name w:val="Header Char"/>
+    <w:basedOn w:val="DefaultParagraphFont"/>
+    <w:link w:val="Header"/>
+    <w:uiPriority w:val="99"/>
+    <w:rsid w:val="000B293F"/>
+  </w:style>
+  <w:style w:type="paragraph" w:styleId="Footer">
+    <w:name w:val="footer"/>
+    <w:basedOn w:val="Normal"/>
+    <w:link w:val="FooterChar"/>
+    <w:uiPriority w:val="99"/>
+    <w:unhideWhenUsed/>
+    <w:rsid w:val="000B293F"/>
+    <w:pPr>
+      <w:tabs>
+        <w:tab w:val="center" w:pos="4513"/>
+        <w:tab w:val="right" w:pos="9026"/>
+      </w:tabs>
+      <w:spacing w:after="0" w:line="240" w:lineRule="auto"/>
+    </w:pPr>
+  </w:style>
+  <w:style w:type="character" w:customStyle="1" w:styleId="FooterChar">
+    <w:name w:val="Footer Char"/>
+    <w:basedOn w:val="DefaultParagraphFont"/>
+    <w:link w:val="Footer"/>
+    <w:uiPriority w:val="99"/>
+    <w:rsid w:val="000B293F"/>
   </w:style>
 </w:styles>
 </file>
@@ -919,7 +1298,7 @@
 </file>
 
 <file path=customXml/itemProps1.xml><?xml version="1.0" encoding="utf-8"?>
-<ds:datastoreItem xmlns:ds="http://schemas.openxmlformats.org/officeDocument/2006/customXml" ds:itemID="{8DFBCE1F-C2F0-43C2-8DA6-F3A260EEBA37}">
+<ds:datastoreItem xmlns:ds="http://schemas.openxmlformats.org/officeDocument/2006/customXml" ds:itemID="{DA059E93-7656-4881-86CA-319FBAE054CD}">
   <ds:schemaRefs>
     <ds:schemaRef ds:uri="http://schemas.openxmlformats.org/officeDocument/2006/bibliography"/>
   </ds:schemaRefs>

</xml_diff>

<commit_message>
Made scoreboard more efficient.
</commit_message>
<xml_diff>
--- a/Report.docx
+++ b/Report.docx
@@ -38,7 +38,15 @@
         <w:t xml:space="preserve">A sever will require players when the mass of the food available added to the mass of all the players is less than a certain threshold. </w:t>
       </w:r>
       <w:r>
-        <w:t>The player spawns in as a “blob”, which the objective to become the biggest “blob”. The player grows in size by eating food which is spawn by the server in random places, or by eating other players and adding the mass of their body to their own body. The player’s body grows in proportion to</w:t>
+        <w:t xml:space="preserve">The player spawns in as a “blob”, which the objective to become the biggest “blob”. </w:t>
+      </w:r>
+      <w:r>
+        <w:t>There is no winning sequence to the game, as the player’s aim is to stay at the top of the leaderboard for as long as possible.</w:t>
+      </w:r>
+    </w:p>
+    <w:p>
+      <w:r>
+        <w:t>The player grows in size by eating food which is spawn by the server in random places, or by eating other players and adding the mass of their body to their own body. The player’s body grows in proportion to</w:t>
       </w:r>
       <w:r>
         <w:t xml:space="preserve"> its mass, which increases by the</w:t>
@@ -52,10 +60,21 @@
         <w:t>The player moves by moving the mouse over the screen. The “blob” will follow the mouse at a speed that is proportional to the distance the mouse is from the centre of the player.</w:t>
       </w:r>
       <w:r>
-        <w:t xml:space="preserve"> The player can also press “SPACE” to have a speed boost: the player’s body moves much faster in the direction of the mouse, at the expense of losing a lot of mass in the process.</w:t>
-      </w:r>
-      <w:r>
-        <w:t xml:space="preserve"> The player’s mass can be viewed at the bottom left of the screen.</w:t>
+        <w:t xml:space="preserve"> The player can also press “</w:t>
+      </w:r>
+      <w:r>
+        <w:t>mouse one</w:t>
+      </w:r>
+      <w:r>
+        <w:t>” to have a speed boost: the player’s body moves much faster in the direction of the mouse, at the expense of losing a lot of mass in the process.</w:t>
+      </w:r>
+      <w:r>
+        <w:t xml:space="preserve"> </w:t>
+      </w:r>
+    </w:p>
+    <w:p>
+      <w:r>
+        <w:t>The player’s mass can be viewed at the bottom left of the screen.</w:t>
       </w:r>
       <w:r>
         <w:t xml:space="preserve"> A player can</w:t>
@@ -64,21 +83,31 @@
         <w:t xml:space="preserve"> </w:t>
       </w:r>
       <w:r>
-        <w:t>shoot bits of its own mass at another player, causing them to grow in size.</w:t>
-      </w:r>
-      <w:r>
-        <w:t xml:space="preserve"> If a player absorbs these mass bullets too quickly, they will split apart into multiple blobs and these will spread in multiple directions.</w:t>
-      </w:r>
-      <w:r>
-        <w:t xml:space="preserve"> These blobs can then be eaten as food by other players.</w:t>
-      </w:r>
-    </w:p>
-    <w:p>
-      <w:pPr>
-        <w:rPr>
-          <w:lang w:val="en-US"/>
-        </w:rPr>
-      </w:pPr>
+        <w:t>shoot bits of its own mass at another player, causing them to grow in size</w:t>
+      </w:r>
+      <w:r>
+        <w:t>, by pressing “SPACE”</w:t>
+      </w:r>
+      <w:r>
+        <w:t>.</w:t>
+      </w:r>
+      <w:r>
+        <w:t xml:space="preserve"> If a</w:t>
+      </w:r>
+      <w:r>
+        <w:t>nother</w:t>
+      </w:r>
+      <w:r>
+        <w:t xml:space="preserve"> player absorbs these mass bullets too quickly, they will split apart into multiple blobs and these will spread in multiple directions.</w:t>
+      </w:r>
+      <w:r>
+        <w:t xml:space="preserve"> These blobs can then be eaten as food by other players</w:t>
+      </w:r>
+      <w:r>
+        <w:t>, again trying to avoid eating too quickly.</w:t>
+      </w:r>
+    </w:p>
+    <w:p>
       <w:r>
         <w:t>Once a player disconnects, their blob remains in the location they were in.</w:t>
       </w:r>
@@ -88,6 +117,19 @@
     </w:p>
     <w:p>
       <w:pPr>
+        <w:rPr>
+          <w:lang w:val="en-US"/>
+        </w:rPr>
+      </w:pPr>
+      <w:r>
+        <w:t>The main difference of this game to agar.io is the</w:t>
+      </w:r>
+      <w:r>
+        <w:t xml:space="preserve"> way players interact: players can give other players part of themselves, but players consuming parts of other players too quickly will risk exploding, which is indicated by a progress bar appearing below the player.</w:t>
+      </w:r>
+    </w:p>
+    <w:p>
+      <w:pPr>
         <w:pStyle w:val="Heading1"/>
         <w:rPr>
           <w:lang w:val="en-US"/>
@@ -139,16 +181,8 @@
         <w:rPr>
           <w:lang w:val="en-US"/>
         </w:rPr>
-        <w:t xml:space="preserve">Network </w:t>
-      </w:r>
-      <w:proofErr w:type="spellStart"/>
-      <w:r>
-        <w:rPr>
-          <w:lang w:val="en-US"/>
-        </w:rPr>
-        <w:t>utilisation</w:t>
-      </w:r>
-      <w:proofErr w:type="spellEnd"/>
+        <w:t>Network utilisation</w:t>
+      </w:r>
     </w:p>
     <w:p>
       <w:pPr>
@@ -231,6 +265,7 @@
         <w:rPr>
           <w:lang w:val="en-US"/>
         </w:rPr>
+        <w:lastRenderedPageBreak/>
         <w:t>Individual contribution</w:t>
       </w:r>
     </w:p>
@@ -1298,7 +1333,7 @@
 </file>
 
 <file path=customXml/itemProps1.xml><?xml version="1.0" encoding="utf-8"?>
-<ds:datastoreItem xmlns:ds="http://schemas.openxmlformats.org/officeDocument/2006/customXml" ds:itemID="{DA059E93-7656-4881-86CA-319FBAE054CD}">
+<ds:datastoreItem xmlns:ds="http://schemas.openxmlformats.org/officeDocument/2006/customXml" ds:itemID="{97E052E9-47F6-468E-A641-2D4C8FA69226}">
   <ds:schemaRefs>
     <ds:schemaRef ds:uri="http://schemas.openxmlformats.org/officeDocument/2006/bibliography"/>
   </ds:schemaRefs>

</xml_diff>

<commit_message>
Working on an in-game menu.
</commit_message>
<xml_diff>
--- a/Report.docx
+++ b/Report.docx
@@ -41,7 +41,15 @@
         <w:t xml:space="preserve">The player spawns in as a “blob”, which the objective to become the biggest “blob”. </w:t>
       </w:r>
       <w:r>
-        <w:t>There is no winning sequence to the game, as the player’s aim is to stay at the top of the leaderboard for as long as possible.</w:t>
+        <w:t xml:space="preserve">There is no winning sequence to the game, as the player’s aim is to stay at the top of the </w:t>
+      </w:r>
+      <w:proofErr w:type="spellStart"/>
+      <w:r>
+        <w:t>leaderboard</w:t>
+      </w:r>
+      <w:proofErr w:type="spellEnd"/>
+      <w:r>
+        <w:t xml:space="preserve"> for as long as possible.</w:t>
       </w:r>
     </w:p>
     <w:p>
@@ -181,8 +189,16 @@
         <w:rPr>
           <w:lang w:val="en-US"/>
         </w:rPr>
-        <w:t>Network utilisation</w:t>
-      </w:r>
+        <w:t xml:space="preserve">Network </w:t>
+      </w:r>
+      <w:proofErr w:type="spellStart"/>
+      <w:r>
+        <w:rPr>
+          <w:lang w:val="en-US"/>
+        </w:rPr>
+        <w:t>utilisation</w:t>
+      </w:r>
+      <w:proofErr w:type="spellEnd"/>
     </w:p>
     <w:p>
       <w:pPr>
@@ -227,12 +243,30 @@
       </w:r>
     </w:p>
     <w:p>
-      <w:pPr>
-        <w:rPr>
-          <w:lang w:val="en-US"/>
-        </w:rPr>
-      </w:pPr>
-    </w:p>
+      <w:proofErr w:type="spellStart"/>
+      <w:r>
+        <w:t>explode</w:t>
+      </w:r>
+      <w:r>
+        <w:t>.aiff</w:t>
+      </w:r>
+      <w:proofErr w:type="spellEnd"/>
+      <w:r>
+        <w:t xml:space="preserve"> (converted to .wav)</w:t>
+      </w:r>
+      <w:r>
+        <w:t xml:space="preserve"> = </w:t>
+      </w:r>
+      <w:hyperlink r:id="rId9" w:history="1">
+        <w:r>
+          <w:rPr>
+            <w:rStyle w:val="Hyperlink"/>
+          </w:rPr>
+          <w:t>https://freesound.org/people/bareform/sounds/218721/</w:t>
+        </w:r>
+      </w:hyperlink>
+    </w:p>
+    <w:p/>
     <w:p>
       <w:pPr>
         <w:pStyle w:val="Heading1"/>
@@ -244,6 +278,7 @@
         <w:rPr>
           <w:lang w:val="en-US"/>
         </w:rPr>
+        <w:lastRenderedPageBreak/>
         <w:t>References</w:t>
       </w:r>
     </w:p>
@@ -265,7 +300,6 @@
         <w:rPr>
           <w:lang w:val="en-US"/>
         </w:rPr>
-        <w:lastRenderedPageBreak/>
         <w:t>Individual contribution</w:t>
       </w:r>
     </w:p>
@@ -291,7 +325,7 @@
       </w:pPr>
     </w:p>
     <w:sectPr>
-      <w:headerReference w:type="default" r:id="rId9"/>
+      <w:headerReference w:type="default" r:id="rId10"/>
       <w:pgSz w:w="11906" w:h="16838"/>
       <w:pgMar w:top="1440" w:right="1440" w:bottom="1440" w:left="1440" w:header="708" w:footer="708" w:gutter="0"/>
       <w:cols w:space="708"/>
@@ -1333,7 +1367,7 @@
 </file>
 
 <file path=customXml/itemProps1.xml><?xml version="1.0" encoding="utf-8"?>
-<ds:datastoreItem xmlns:ds="http://schemas.openxmlformats.org/officeDocument/2006/customXml" ds:itemID="{97E052E9-47F6-468E-A641-2D4C8FA69226}">
+<ds:datastoreItem xmlns:ds="http://schemas.openxmlformats.org/officeDocument/2006/customXml" ds:itemID="{F601FA63-0B8C-4B72-A375-5A59F29B08A0}">
   <ds:schemaRefs>
     <ds:schemaRef ds:uri="http://schemas.openxmlformats.org/officeDocument/2006/bibliography"/>
   </ds:schemaRefs>

</xml_diff>

<commit_message>
Fix for player names not appearing correctly when players spawn in.
</commit_message>
<xml_diff>
--- a/Report.docx
+++ b/Report.docx
@@ -170,49 +170,447 @@
       </w:r>
     </w:p>
     <w:p>
-      <w:r>
-        <w:rPr>
-          <w:lang w:val="en-US"/>
-        </w:rPr>
-        <w:t>The game is composed of two parts: the backend and the frontend. The backend is also composed of two parts: an ExpressJS server that serves the static client files, such as JavaScript and HTML</w:t>
-      </w:r>
-      <w:r>
-        <w:rPr>
-          <w:lang w:val="en-US"/>
-        </w:rPr>
-        <w:t xml:space="preserve"> used by the browser to render the game. It also has a WebSocket server running. This is the game server that the clients connect to in order to send and receive messages about the game state.</w:t>
-      </w:r>
-      <w:r>
-        <w:rPr>
-          <w:lang w:val="en-US"/>
-        </w:rPr>
-        <w:t xml:space="preserve"> This is all handled by the </w:t>
+      <w:pPr>
+        <w:rPr>
+          <w:lang w:val="en-US"/>
+        </w:rPr>
+      </w:pPr>
+      <w:r>
+        <w:rPr>
+          <w:lang w:val="en-US"/>
+        </w:rPr>
+        <w:t xml:space="preserve">The game is composed of two parts: the </w:t>
+      </w:r>
+      <w:r>
+        <w:rPr>
+          <w:lang w:val="en-US"/>
+        </w:rPr>
+        <w:t>server</w:t>
+      </w:r>
+      <w:r>
+        <w:rPr>
+          <w:lang w:val="en-US"/>
+        </w:rPr>
+        <w:t xml:space="preserve"> and the </w:t>
+      </w:r>
+      <w:r>
+        <w:rPr>
+          <w:lang w:val="en-US"/>
+        </w:rPr>
+        <w:t>client</w:t>
+      </w:r>
+      <w:r>
+        <w:rPr>
+          <w:lang w:val="en-US"/>
+        </w:rPr>
+        <w:t xml:space="preserve">. The </w:t>
+      </w:r>
+      <w:r>
+        <w:rPr>
+          <w:lang w:val="en-US"/>
+        </w:rPr>
+        <w:t>server</w:t>
+      </w:r>
+      <w:r>
+        <w:rPr>
+          <w:lang w:val="en-US"/>
+        </w:rPr>
+        <w:t xml:space="preserve"> is also composed of two parts: an </w:t>
       </w:r>
       <w:r>
         <w:rPr>
           <w:b/>
           <w:bCs/>
-        </w:rPr>
-        <w:t xml:space="preserve">ServerNetwork </w:t>
-      </w:r>
-      <w:r>
-        <w:t xml:space="preserve">class in the src/network.js file. It extends off the Node </w:t>
+          <w:lang w:val="en-US"/>
+        </w:rPr>
+        <w:t>ExpressJS</w:t>
+      </w:r>
+      <w:r>
+        <w:rPr>
+          <w:lang w:val="en-US"/>
+        </w:rPr>
+        <w:t xml:space="preserve"> server that serves the static client files, such as JavaScript and HTML</w:t>
+      </w:r>
+      <w:r>
+        <w:rPr>
+          <w:lang w:val="en-US"/>
+        </w:rPr>
+        <w:t xml:space="preserve"> used by the browser to render the gam</w:t>
+      </w:r>
+      <w:r>
+        <w:rPr>
+          <w:lang w:val="en-US"/>
+        </w:rPr>
+        <w:t>; and a</w:t>
+      </w:r>
+      <w:r>
+        <w:rPr>
+          <w:lang w:val="en-US"/>
+        </w:rPr>
+        <w:t xml:space="preserve"> WebSocket server</w:t>
+      </w:r>
+      <w:r>
+        <w:rPr>
+          <w:lang w:val="en-US"/>
+        </w:rPr>
+        <w:t>. WebSockets are a common way to develop real-time applications for a browser: “</w:t>
+      </w:r>
+      <w:r>
+        <w:rPr>
+          <w:lang w:val="en-US"/>
+        </w:rPr>
+        <w:t>With this API, you can send messages to a server and receive event-driven responses without having to poll the server for a reply.</w:t>
+      </w:r>
+      <w:r>
+        <w:rPr>
+          <w:lang w:val="en-US"/>
+        </w:rPr>
+        <w:t>”</w:t>
+      </w:r>
+      <w:sdt>
+        <w:sdtPr>
+          <w:rPr>
+            <w:lang w:val="en-US"/>
+          </w:rPr>
+          <w:id w:val="2076079804"/>
+          <w:citation/>
+        </w:sdtPr>
+        <w:sdtContent>
+          <w:r>
+            <w:rPr>
+              <w:lang w:val="en-US"/>
+            </w:rPr>
+            <w:fldChar w:fldCharType="begin"/>
+          </w:r>
+          <w:r>
+            <w:rPr>
+              <w:lang w:val="en-US"/>
+            </w:rPr>
+            <w:instrText xml:space="preserve"> CITATION Moz20 \l 1033 </w:instrText>
+          </w:r>
+          <w:r>
+            <w:rPr>
+              <w:lang w:val="en-US"/>
+            </w:rPr>
+            <w:fldChar w:fldCharType="separate"/>
+          </w:r>
+          <w:r>
+            <w:rPr>
+              <w:noProof/>
+              <w:lang w:val="en-US"/>
+            </w:rPr>
+            <w:t xml:space="preserve"> (Mozilla, 2020)</w:t>
+          </w:r>
+          <w:r>
+            <w:rPr>
+              <w:lang w:val="en-US"/>
+            </w:rPr>
+            <w:fldChar w:fldCharType="end"/>
+          </w:r>
+        </w:sdtContent>
+      </w:sdt>
+      <w:r>
+        <w:rPr>
+          <w:lang w:val="en-US"/>
+        </w:rPr>
+        <w:t xml:space="preserve">. </w:t>
+      </w:r>
+      <w:r>
+        <w:rPr>
+          <w:lang w:val="en-US"/>
+        </w:rPr>
+        <w:t>This is the game server that the clients connect to in order to send and receive messages about the game state.</w:t>
+      </w:r>
+      <w:r>
+        <w:rPr>
+          <w:lang w:val="en-US"/>
+        </w:rPr>
+        <w:t xml:space="preserve"> This is all handled by the </w:t>
       </w:r>
       <w:r>
         <w:rPr>
           <w:b/>
           <w:bCs/>
         </w:rPr>
+        <w:t xml:space="preserve">ServerNetwork </w:t>
+      </w:r>
+      <w:r>
+        <w:t>class in the src/</w:t>
+      </w:r>
+      <w:r>
+        <w:t>server/</w:t>
+      </w:r>
+      <w:r>
+        <w:t xml:space="preserve">network.js file. It extends off the Node </w:t>
+      </w:r>
+      <w:r>
+        <w:rPr>
+          <w:b/>
+          <w:bCs/>
+        </w:rPr>
         <w:t xml:space="preserve">EventEmitter </w:t>
       </w:r>
       <w:r>
-        <w:t xml:space="preserve">class, and </w:t>
+        <w:t>class</w:t>
+      </w:r>
+      <w:r>
+        <w:t xml:space="preserve"> </w:t>
+      </w:r>
+      <w:r>
+        <w:t xml:space="preserve">and </w:t>
       </w:r>
       <w:r>
         <w:t>will emit events when a client connects, disconnects, etc.</w:t>
       </w:r>
     </w:p>
     <w:p>
+      <w:r>
+        <w:t xml:space="preserve">There is also another class </w:t>
+      </w:r>
+      <w:r>
+        <w:t xml:space="preserve">like it, </w:t>
+      </w:r>
+      <w:r>
+        <w:rPr>
+          <w:b/>
+          <w:bCs/>
+        </w:rPr>
+        <w:t>ClientNetwork</w:t>
+      </w:r>
+      <w:r>
+        <w:t xml:space="preserve">, in the src/client/network.js file. This will handle the client connecting to the server. Both the </w:t>
+      </w:r>
+      <w:r>
+        <w:rPr>
+          <w:b/>
+          <w:bCs/>
+        </w:rPr>
+        <w:t xml:space="preserve">ClientNetwork </w:t>
+      </w:r>
+      <w:r>
+        <w:t xml:space="preserve">and </w:t>
+      </w:r>
+      <w:r>
+        <w:rPr>
+          <w:b/>
+          <w:bCs/>
+        </w:rPr>
+        <w:t xml:space="preserve">ServerNetwork </w:t>
+      </w:r>
+      <w:r>
+        <w:t>classes queue</w:t>
+      </w:r>
+      <w:r>
+        <w:t xml:space="preserve"> messages when they are received in an array.</w:t>
+      </w:r>
+      <w:r>
+        <w:t xml:space="preserve"> These are then dequeued and processed when the main game update happens.</w:t>
+      </w:r>
+      <w:r>
+        <w:t xml:space="preserve"> </w:t>
+      </w:r>
+      <w:r>
+        <w:t>Outgoing m</w:t>
+      </w:r>
+      <w:r>
+        <w:t xml:space="preserve">essages are also queued </w:t>
+      </w:r>
+      <w:r>
+        <w:t xml:space="preserve">until the </w:t>
+      </w:r>
+      <w:r>
+        <w:rPr>
+          <w:b/>
+          <w:bCs/>
+        </w:rPr>
+        <w:t>flush</w:t>
+      </w:r>
+      <w:r>
+        <w:t xml:space="preserve"> method is called, which will </w:t>
+      </w:r>
+      <w:r>
+        <w:lastRenderedPageBreak/>
+        <w:t>send out messages in the order they were queued.</w:t>
+      </w:r>
+      <w:r>
+        <w:t xml:space="preserve"> The </w:t>
+      </w:r>
+      <w:r>
+        <w:rPr>
+          <w:b/>
+          <w:bCs/>
+        </w:rPr>
+        <w:t xml:space="preserve">flush </w:t>
+      </w:r>
+      <w:r>
+        <w:t xml:space="preserve">method will be called on each server </w:t>
+      </w:r>
+      <w:r>
+        <w:t>tick</w:t>
+      </w:r>
+      <w:r>
+        <w:t>.</w:t>
+      </w:r>
+    </w:p>
+    <w:p>
+      <w:r>
+        <w:t>The bulk of the game code that runs on the server is contained in src/server/game.js.</w:t>
+      </w:r>
+      <w:r>
+        <w:t xml:space="preserve"> When the server is first started, the state of the world is initialised. This involves randomly placing food across the map. Food is randomly placed by the system until the total mass of the world has reached a threshold. The mass of the world </w:t>
+      </w:r>
+      <w:r>
+        <w:t>is the sum of the</w:t>
+      </w:r>
+      <w:r>
+        <w:t xml:space="preserve"> all food, players and “projectiles” throughout the map</w:t>
+      </w:r>
+      <w:r>
+        <w:t>. As the mass of the world approaches this threshold, the rate at which food is spawned slows down.</w:t>
+      </w:r>
+      <w:r>
+        <w:t xml:space="preserve"> The function </w:t>
+      </w:r>
+      <w:r>
+        <w:rPr>
+          <w:b/>
+          <w:bCs/>
+        </w:rPr>
+        <w:t>spawnFood</w:t>
+      </w:r>
+      <w:r>
+        <w:rPr>
+          <w:b/>
+          <w:bCs/>
+        </w:rPr>
+        <w:t xml:space="preserve"> </w:t>
+      </w:r>
+      <w:r>
+        <w:t>is where the implementation of this algorithm resides.</w:t>
+      </w:r>
+    </w:p>
+    <w:p>
+      <w:r>
+        <w:t xml:space="preserve">After the world has been initialised, the server waits for </w:t>
+      </w:r>
+      <w:r>
+        <w:rPr>
+          <w:b/>
+          <w:bCs/>
+        </w:rPr>
+        <w:t>SPAWN</w:t>
+      </w:r>
+      <w:r>
+        <w:t xml:space="preserve"> messages from clients. Once received, a player object will be added to the state of the system. The player is given a random location, </w:t>
+      </w:r>
+      <w:r>
+        <w:t>using an</w:t>
+      </w:r>
+      <w:r>
+        <w:t xml:space="preserve"> algorithm </w:t>
+      </w:r>
+      <w:r>
+        <w:t>which</w:t>
+      </w:r>
+      <w:r>
+        <w:t xml:space="preserve"> repeated</w:t>
+      </w:r>
+      <w:r>
+        <w:t xml:space="preserve">ly </w:t>
+      </w:r>
+      <w:r>
+        <w:t>select</w:t>
+      </w:r>
+      <w:r>
+        <w:t>s</w:t>
+      </w:r>
+      <w:r>
+        <w:t xml:space="preserve"> a random point on the map until it is not within a certain distance of a</w:t>
+      </w:r>
+      <w:r>
+        <w:t xml:space="preserve">nother </w:t>
+      </w:r>
+      <w:r>
+        <w:t>player (although at the start there are no players).</w:t>
+      </w:r>
+      <w:r>
+        <w:t xml:space="preserve"> The player is </w:t>
+      </w:r>
+      <w:r>
+        <w:t xml:space="preserve"> also </w:t>
+      </w:r>
+      <w:r>
+        <w:t>spawned with a colour</w:t>
+      </w:r>
+      <w:r>
+        <w:t xml:space="preserve"> and name</w:t>
+      </w:r>
+      <w:r>
+        <w:t xml:space="preserve"> specified by the client</w:t>
+      </w:r>
+      <w:r>
+        <w:t>,</w:t>
+      </w:r>
+      <w:r>
+        <w:t xml:space="preserve"> and with a certain radius</w:t>
+      </w:r>
+      <w:r>
+        <w:t xml:space="preserve"> in the server’s config.</w:t>
+      </w:r>
+      <w:r>
+        <w:t xml:space="preserve"> Once created, a </w:t>
+      </w:r>
+      <w:r>
+        <w:rPr>
+          <w:b/>
+          <w:bCs/>
+        </w:rPr>
+        <w:t>CREATE_PLAYER</w:t>
+      </w:r>
+      <w:r>
+        <w:t xml:space="preserve"> message will be </w:t>
+      </w:r>
+      <w:r>
+        <w:t>broadcast</w:t>
+      </w:r>
+      <w:r>
+        <w:t xml:space="preserve"> to each client.</w:t>
+      </w:r>
+    </w:p>
+    <w:p>
+      <w:r>
+        <w:t xml:space="preserve">The server is also waiting for the </w:t>
+      </w:r>
+      <w:r>
+        <w:rPr>
+          <w:b/>
+          <w:bCs/>
+        </w:rPr>
+        <w:t>SET_VELOCITY</w:t>
+      </w:r>
+      <w:r>
+        <w:t xml:space="preserve"> message. This is the client asking the server to update its player’s velocity throughout the map. The server sanitises this and sets it to an appropriate value if too large.</w:t>
+      </w:r>
+      <w:r>
+        <w:t xml:space="preserve"> The final client message the server is listening for is </w:t>
+      </w:r>
+      <w:r>
+        <w:rPr>
+          <w:b/>
+          <w:bCs/>
+        </w:rPr>
+        <w:t>SHOOT</w:t>
+      </w:r>
+      <w:r>
+        <w:t xml:space="preserve"> which tells the server to create a projectile from the player’s body. In this game, projectiles can be stationary or moving. For instance, when a player disconnects their remaining body is classed as a “projectile”. Projectiles can be consumed by other players, and if consumed too quickly will cause a player to explode. An explosion causes a player’s body to split equally into </w:t>
+      </w:r>
+      <w:r>
+        <w:t>multiple pieces, which are given some velocity.</w:t>
+      </w:r>
+    </w:p>
+    <w:p/>
+    <w:p/>
+    <w:p>
       <w:pPr>
         <w:pStyle w:val="Heading1"/>
         <w:rPr>
@@ -265,7 +663,6 @@
         <w:rPr>
           <w:lang w:val="en-US"/>
         </w:rPr>
-        <w:lastRenderedPageBreak/>
         <w:t>Assets</w:t>
       </w:r>
     </w:p>
@@ -1435,11 +1832,29 @@
 </file>
 
 <file path=customXml/item1.xml><?xml version="1.0" encoding="utf-8"?>
-<b:Sources xmlns:b="http://schemas.openxmlformats.org/officeDocument/2006/bibliography" xmlns="http://schemas.openxmlformats.org/officeDocument/2006/bibliography" SelectedStyle="\APASixthEditionOfficeOnline.xsl" StyleName="APA" Version="6"/>
+<b:Sources xmlns:b="http://schemas.openxmlformats.org/officeDocument/2006/bibliography" xmlns="http://schemas.openxmlformats.org/officeDocument/2006/bibliography" SelectedStyle="\APASixthEditionOfficeOnline.xsl" StyleName="APA" Version="6">
+  <b:Source>
+    <b:Tag>Moz20</b:Tag>
+    <b:SourceType>InternetSite</b:SourceType>
+    <b:Guid>{31925942-70BD-493A-8D35-F761F565CD2A}</b:Guid>
+    <b:Author>
+      <b:Author>
+        <b:Corporate>Mozilla</b:Corporate>
+      </b:Author>
+    </b:Author>
+    <b:Title>The WebSocket API (WebSockets)</b:Title>
+    <b:InternetSiteTitle>MDN web docs</b:InternetSiteTitle>
+    <b:Year>2020</b:Year>
+    <b:Month>05</b:Month>
+    <b:Day>12</b:Day>
+    <b:URL>https://developer.mozilla.org/en-US/docs/Web/API/WebSockets_API</b:URL>
+    <b:RefOrder>1</b:RefOrder>
+  </b:Source>
+</b:Sources>
 </file>
 
 <file path=customXml/itemProps1.xml><?xml version="1.0" encoding="utf-8"?>
-<ds:datastoreItem xmlns:ds="http://schemas.openxmlformats.org/officeDocument/2006/customXml" ds:itemID="{CD9A8653-CD97-4F20-AB37-0550D15EC53E}">
+<ds:datastoreItem xmlns:ds="http://schemas.openxmlformats.org/officeDocument/2006/customXml" ds:itemID="{E77008A5-0F09-4368-B505-E1354CC4100C}">
   <ds:schemaRefs>
     <ds:schemaRef ds:uri="http://schemas.openxmlformats.org/officeDocument/2006/bibliography"/>
   </ds:schemaRefs>

</xml_diff>

<commit_message>
More colour choices. Removed the doge png.
</commit_message>
<xml_diff>
--- a/Report.docx
+++ b/Report.docx
@@ -41,7 +41,15 @@
         <w:t xml:space="preserve">The player spawns in as a “blob”, which the objective to become the biggest “blob”. </w:t>
       </w:r>
       <w:r>
-        <w:t>There is no winning sequence to the game, as the player’s aim is to stay at the top of the leaderboard for as long as possible.</w:t>
+        <w:t xml:space="preserve">There is no winning sequence to the game, as the player’s aim is to stay at the top of the </w:t>
+      </w:r>
+      <w:proofErr w:type="spellStart"/>
+      <w:r>
+        <w:t>leaderboard</w:t>
+      </w:r>
+      <w:proofErr w:type="spellEnd"/>
+      <w:r>
+        <w:t xml:space="preserve"> for as long as possible.</w:t>
       </w:r>
     </w:p>
     <w:p>
@@ -274,6 +282,7 @@
         </w:rPr>
         <w:t xml:space="preserve"> is also composed of two parts: an </w:t>
       </w:r>
+      <w:proofErr w:type="spellStart"/>
       <w:r>
         <w:rPr>
           <w:b/>
@@ -282,6 +291,7 @@
         </w:rPr>
         <w:t>ExpressJS</w:t>
       </w:r>
+      <w:proofErr w:type="spellEnd"/>
       <w:r>
         <w:rPr>
           <w:lang w:val="en-US"/>
@@ -322,13 +332,41 @@
         <w:rPr>
           <w:lang w:val="en-US"/>
         </w:rPr>
-        <w:t>All of this server creation is done in src/server/index.js.</w:t>
-      </w:r>
-      <w:r>
-        <w:rPr>
-          <w:lang w:val="en-US"/>
-        </w:rPr>
-        <w:t xml:space="preserve"> WebSockets are a common way to develop real-time applications for a browser: “</w:t>
+        <w:t xml:space="preserve">All of this server creation is done in </w:t>
+      </w:r>
+      <w:proofErr w:type="spellStart"/>
+      <w:r>
+        <w:rPr>
+          <w:lang w:val="en-US"/>
+        </w:rPr>
+        <w:t>src</w:t>
+      </w:r>
+      <w:proofErr w:type="spellEnd"/>
+      <w:r>
+        <w:rPr>
+          <w:lang w:val="en-US"/>
+        </w:rPr>
+        <w:t>/server/index.js.</w:t>
+      </w:r>
+      <w:r>
+        <w:rPr>
+          <w:lang w:val="en-US"/>
+        </w:rPr>
+        <w:t xml:space="preserve"> </w:t>
+      </w:r>
+      <w:proofErr w:type="spellStart"/>
+      <w:r>
+        <w:rPr>
+          <w:lang w:val="en-US"/>
+        </w:rPr>
+        <w:t>WebSockets</w:t>
+      </w:r>
+      <w:proofErr w:type="spellEnd"/>
+      <w:r>
+        <w:rPr>
+          <w:lang w:val="en-US"/>
+        </w:rPr>
+        <w:t xml:space="preserve"> are a common way to develop real-time applications for a browser: “</w:t>
       </w:r>
       <w:r>
         <w:rPr>
@@ -408,153 +446,123 @@
         </w:rPr>
         <w:t xml:space="preserve">This is all handled by the </w:t>
       </w:r>
+      <w:proofErr w:type="spellStart"/>
       <w:r>
         <w:rPr>
           <w:b/>
           <w:bCs/>
         </w:rPr>
-        <w:t xml:space="preserve">ServerNetwork </w:t>
-      </w:r>
-      <w:r>
-        <w:t>class in the src/</w:t>
-      </w:r>
-      <w:r>
-        <w:t>server/</w:t>
-      </w:r>
-      <w:r>
-        <w:t xml:space="preserve">network.js file. It extends off the Node </w:t>
-      </w:r>
+        <w:t>ServerNetwork</w:t>
+      </w:r>
+      <w:proofErr w:type="spellEnd"/>
       <w:r>
         <w:rPr>
           <w:b/>
           <w:bCs/>
         </w:rPr>
-        <w:t xml:space="preserve">EventEmitter </w:t>
-      </w:r>
-      <w:r>
-        <w:t>class</w:t>
-      </w:r>
-      <w:r>
         <w:t xml:space="preserve"> </w:t>
       </w:r>
       <w:r>
-        <w:t xml:space="preserve">and </w:t>
-      </w:r>
-      <w:r>
-        <w:t>will emit events when a client connects, disconnects, etc.</w:t>
-      </w:r>
-    </w:p>
-    <w:p>
-      <w:r>
-        <w:t xml:space="preserve">There is also another class </w:t>
-      </w:r>
-      <w:r>
-        <w:t xml:space="preserve">like it, </w:t>
-      </w:r>
+        <w:t xml:space="preserve">class in the </w:t>
+      </w:r>
+      <w:proofErr w:type="spellStart"/>
+      <w:r>
+        <w:t>src</w:t>
+      </w:r>
+      <w:proofErr w:type="spellEnd"/>
+      <w:r>
+        <w:t>/</w:t>
+      </w:r>
+      <w:r>
+        <w:t>server/</w:t>
+      </w:r>
+      <w:r>
+        <w:t xml:space="preserve">network.js file. It extends off the Node </w:t>
+      </w:r>
+      <w:proofErr w:type="spellStart"/>
       <w:r>
         <w:rPr>
           <w:b/>
           <w:bCs/>
         </w:rPr>
-        <w:t>ClientNetwork</w:t>
-      </w:r>
-      <w:r>
-        <w:t xml:space="preserve">, in the src/client/network.js file. This will handle the client connecting to the server. Both the </w:t>
-      </w:r>
+        <w:t>EventEmitter</w:t>
+      </w:r>
+      <w:proofErr w:type="spellEnd"/>
       <w:r>
         <w:rPr>
           <w:b/>
           <w:bCs/>
         </w:rPr>
-        <w:t xml:space="preserve">ClientNetwork </w:t>
+        <w:t xml:space="preserve"> </w:t>
+      </w:r>
+      <w:r>
+        <w:t>class</w:t>
+      </w:r>
+      <w:r>
+        <w:t xml:space="preserve"> </w:t>
       </w:r>
       <w:r>
         <w:t xml:space="preserve">and </w:t>
       </w:r>
+      <w:r>
+        <w:t>will emit events when a client connects, disconnects, etc.</w:t>
+      </w:r>
+    </w:p>
+    <w:p>
+      <w:r>
+        <w:t xml:space="preserve">There is also another class </w:t>
+      </w:r>
+      <w:r>
+        <w:t xml:space="preserve">like it, </w:t>
+      </w:r>
+      <w:proofErr w:type="spellStart"/>
       <w:r>
         <w:rPr>
           <w:b/>
           <w:bCs/>
         </w:rPr>
-        <w:t xml:space="preserve">ServerNetwork </w:t>
-      </w:r>
-      <w:r>
-        <w:t>classes queue</w:t>
-      </w:r>
-      <w:r>
-        <w:t xml:space="preserve"> messages when they are received in an array.</w:t>
-      </w:r>
-      <w:r>
-        <w:t xml:space="preserve"> These are then dequeued and processed when the main game update happens.</w:t>
-      </w:r>
-      <w:r>
-        <w:t xml:space="preserve"> </w:t>
-      </w:r>
-      <w:r>
-        <w:t>Outgoing m</w:t>
-      </w:r>
-      <w:r>
-        <w:t xml:space="preserve">essages are also queued </w:t>
-      </w:r>
-      <w:r>
-        <w:t xml:space="preserve">until the </w:t>
-      </w:r>
+        <w:t>ClientNetwork</w:t>
+      </w:r>
+      <w:proofErr w:type="spellEnd"/>
+      <w:r>
+        <w:t xml:space="preserve">, in the </w:t>
+      </w:r>
+      <w:proofErr w:type="spellStart"/>
+      <w:r>
+        <w:t>src</w:t>
+      </w:r>
+      <w:proofErr w:type="spellEnd"/>
+      <w:r>
+        <w:t xml:space="preserve">/client/network.js file. This will handle the client connecting to the server. Both the </w:t>
+      </w:r>
+      <w:proofErr w:type="spellStart"/>
       <w:r>
         <w:rPr>
           <w:b/>
           <w:bCs/>
         </w:rPr>
-        <w:t>flush</w:t>
-      </w:r>
-      <w:r>
-        <w:t xml:space="preserve"> method is called, which will send out messages in the order they were queued.</w:t>
-      </w:r>
-      <w:r>
-        <w:t xml:space="preserve"> The </w:t>
-      </w:r>
+        <w:t>ClientNetwork</w:t>
+      </w:r>
+      <w:proofErr w:type="spellEnd"/>
       <w:r>
         <w:rPr>
           <w:b/>
           <w:bCs/>
         </w:rPr>
-        <w:t xml:space="preserve">flush </w:t>
-      </w:r>
-      <w:r>
-        <w:t xml:space="preserve">method will be called on each server </w:t>
-      </w:r>
-      <w:r>
-        <w:t>tick</w:t>
-      </w:r>
-      <w:r>
-        <w:t>.</w:t>
-      </w:r>
-    </w:p>
-    <w:p>
-      <w:r>
-        <w:t>The bulk of the game code that runs on the server is contained in src/server/game.js.</w:t>
-      </w:r>
-      <w:r>
-        <w:t xml:space="preserve"> When the server is first started, the state of the world is initialised. This involves randomly placing food across the map. Food is randomly placed by the system until the total mass of the world has reached a threshold. The mass of the world </w:t>
-      </w:r>
-      <w:r>
-        <w:t>is the sum of the</w:t>
-      </w:r>
-      <w:r>
-        <w:t xml:space="preserve"> all food, players and “projectiles” throughout the map</w:t>
-      </w:r>
-      <w:r>
-        <w:t>. As the mass of the world approaches this threshold, the rate at which food is spawned slows down.</w:t>
-      </w:r>
-      <w:r>
-        <w:t xml:space="preserve"> The function </w:t>
-      </w:r>
+        <w:t xml:space="preserve"> </w:t>
+      </w:r>
+      <w:r>
+        <w:t xml:space="preserve">and </w:t>
+      </w:r>
+      <w:proofErr w:type="spellStart"/>
       <w:r>
         <w:rPr>
           <w:b/>
           <w:bCs/>
         </w:rPr>
-        <w:t>spawnFood</w:t>
-      </w:r>
+        <w:t>ServerNetwork</w:t>
+      </w:r>
+      <w:proofErr w:type="spellEnd"/>
       <w:r>
         <w:rPr>
           <w:b/>
@@ -563,184 +571,294 @@
         <w:t xml:space="preserve"> </w:t>
       </w:r>
       <w:r>
-        <w:t>is where the implementation of this algorithm resides.</w:t>
-      </w:r>
-    </w:p>
-    <w:p>
-      <w:r>
-        <w:t xml:space="preserve">After the world has been initialised, the server waits for </w:t>
+        <w:t>classes queue</w:t>
+      </w:r>
+      <w:r>
+        <w:t xml:space="preserve"> messages when they are received in an array.</w:t>
+      </w:r>
+      <w:r>
+        <w:t xml:space="preserve"> These are then dequeued and processed when the main game update happens.</w:t>
+      </w:r>
+      <w:r>
+        <w:t xml:space="preserve"> </w:t>
+      </w:r>
+      <w:r>
+        <w:t>Outgoing m</w:t>
+      </w:r>
+      <w:r>
+        <w:t xml:space="preserve">essages are also queued </w:t>
+      </w:r>
+      <w:r>
+        <w:t xml:space="preserve">until the </w:t>
       </w:r>
       <w:r>
         <w:rPr>
           <w:b/>
           <w:bCs/>
         </w:rPr>
-        <w:t>SPAWN</w:t>
-      </w:r>
-      <w:r>
-        <w:t xml:space="preserve"> messages from clients. Once received, a player object will be added to the state of the system. The player is given a random location, </w:t>
-      </w:r>
-      <w:r>
-        <w:t>using an</w:t>
-      </w:r>
-      <w:r>
-        <w:t xml:space="preserve"> algorithm </w:t>
-      </w:r>
-      <w:r>
-        <w:t>which</w:t>
-      </w:r>
-      <w:r>
-        <w:t xml:space="preserve"> repeated</w:t>
-      </w:r>
-      <w:r>
-        <w:t xml:space="preserve">ly </w:t>
-      </w:r>
-      <w:r>
-        <w:t>select</w:t>
-      </w:r>
-      <w:r>
-        <w:t>s</w:t>
-      </w:r>
-      <w:r>
-        <w:t xml:space="preserve"> a random point on the map until it is not within a certain distance of a</w:t>
-      </w:r>
-      <w:r>
-        <w:t xml:space="preserve">nother </w:t>
-      </w:r>
-      <w:r>
-        <w:t>player (although at the start there are no players).</w:t>
-      </w:r>
-      <w:r>
-        <w:t xml:space="preserve"> The player is </w:t>
-      </w:r>
-      <w:r>
-        <w:t xml:space="preserve"> also </w:t>
-      </w:r>
-      <w:r>
-        <w:t>spawned with a colour</w:t>
-      </w:r>
-      <w:r>
-        <w:t xml:space="preserve"> and name</w:t>
-      </w:r>
-      <w:r>
-        <w:t xml:space="preserve"> specified by the client</w:t>
-      </w:r>
-      <w:r>
-        <w:t>,</w:t>
-      </w:r>
-      <w:r>
-        <w:t xml:space="preserve"> and with a certain radius</w:t>
-      </w:r>
-      <w:r>
-        <w:t xml:space="preserve"> in the server’s config.</w:t>
-      </w:r>
-      <w:r>
-        <w:t xml:space="preserve"> Once created, a </w:t>
+        <w:t>flush</w:t>
+      </w:r>
+      <w:r>
+        <w:t xml:space="preserve"> method is called, which will send out messages in the order they were queued.</w:t>
+      </w:r>
+      <w:r>
+        <w:t xml:space="preserve"> The </w:t>
       </w:r>
       <w:r>
         <w:rPr>
           <w:b/>
           <w:bCs/>
         </w:rPr>
-        <w:t>CREATE_PLAYER</w:t>
-      </w:r>
-      <w:r>
-        <w:t xml:space="preserve"> message will be </w:t>
-      </w:r>
-      <w:r>
-        <w:t>broadcast</w:t>
-      </w:r>
-      <w:r>
-        <w:t xml:space="preserve"> to each client.</w:t>
-      </w:r>
-    </w:p>
-    <w:p>
-      <w:r>
-        <w:t xml:space="preserve">The server is also waiting for the </w:t>
-      </w:r>
+        <w:t xml:space="preserve">flush </w:t>
+      </w:r>
+      <w:r>
+        <w:t xml:space="preserve">method will be called on each server </w:t>
+      </w:r>
+      <w:r>
+        <w:t>tick</w:t>
+      </w:r>
+      <w:r>
+        <w:t>.</w:t>
+      </w:r>
+    </w:p>
+    <w:p>
+      <w:r>
+        <w:t xml:space="preserve">The bulk of the game code that runs on the server is contained in </w:t>
+      </w:r>
+      <w:proofErr w:type="spellStart"/>
+      <w:r>
+        <w:t>src</w:t>
+      </w:r>
+      <w:proofErr w:type="spellEnd"/>
+      <w:r>
+        <w:t>/server/game.js.</w:t>
+      </w:r>
+      <w:r>
+        <w:t xml:space="preserve"> When the server is first started, the state of the world is initialised. This involves randomly placing food across the map. Food is randomly placed by the system until the total mass of the world has reached a threshold. The mass of the world </w:t>
+      </w:r>
+      <w:r>
+        <w:t>is the sum of the</w:t>
+      </w:r>
+      <w:r>
+        <w:t xml:space="preserve"> all food, players and “projectiles” throughout the map</w:t>
+      </w:r>
+      <w:r>
+        <w:t>. As the mass of the world approaches this threshold, the rate at which food is spawned slows down.</w:t>
+      </w:r>
+      <w:r>
+        <w:t xml:space="preserve"> The function </w:t>
+      </w:r>
+      <w:proofErr w:type="spellStart"/>
       <w:r>
         <w:rPr>
           <w:b/>
           <w:bCs/>
         </w:rPr>
-        <w:t>SET_VELOCITY</w:t>
-      </w:r>
-      <w:r>
-        <w:t xml:space="preserve"> message. This is the client asking the server to update its player’s velocity throughout the map. The server sanitises this and sets it to an appropriate value if too large.</w:t>
-      </w:r>
-      <w:r>
-        <w:t xml:space="preserve"> The final client message the server is listening for is </w:t>
-      </w:r>
+        <w:t>spawnFood</w:t>
+      </w:r>
+      <w:proofErr w:type="spellEnd"/>
       <w:r>
         <w:rPr>
           <w:b/>
           <w:bCs/>
         </w:rPr>
-        <w:t>SHOOT</w:t>
-      </w:r>
-      <w:r>
-        <w:t xml:space="preserve"> which tells the server to create a projectile from the player’s body. In this game, projectiles can be stationary or moving. For instance, when a player disconnects their remaining body is classed as a “projectile”. Projectiles can be consumed by other players, and if consumed too quickly will cause a player to explode. An explosion causes a player’s body to split equally into </w:t>
-      </w:r>
-      <w:r>
-        <w:t>multiple pieces, which are given some velocity.</w:t>
-      </w:r>
-    </w:p>
-    <w:p>
-      <w:r>
-        <w:t>The rest of the server is</w:t>
-      </w:r>
-      <w:r>
-        <w:t xml:space="preserve"> focused on checking if the players are interacting with the world: eating food, other players or projectiles. If two players collide, the bigger one eats the smaller one.</w:t>
-      </w:r>
-      <w:r>
-        <w:t xml:space="preserve"> Players also lose a small amount of mass on each server tick.</w:t>
-      </w:r>
-      <w:r>
         <w:t xml:space="preserve"> </w:t>
       </w:r>
-    </w:p>
-    <w:p>
-      <w:r>
-        <w:t>The client code pretty much mirrors the server.</w:t>
-      </w:r>
-      <w:r>
-        <w:t xml:space="preserve"> </w:t>
-      </w:r>
-      <w:r>
-        <w:t xml:space="preserve">The initialisation code for the client is in src/client/index.js. This is the entry point file used by Webpack to bundle all the required modules together. </w:t>
-      </w:r>
-      <w:r>
-        <w:t>Using Phaser 3, the client functionality is modularised as scenes. T</w:t>
-      </w:r>
-      <w:r>
-        <w:t xml:space="preserve">he main scene in the client is </w:t>
-      </w:r>
-      <w:r>
-        <w:t xml:space="preserve">located in the src/client/main.js file. This </w:t>
-      </w:r>
-      <w:r>
-        <w:t>scene</w:t>
-      </w:r>
-      <w:r>
-        <w:t xml:space="preserve"> waits for messages from the server and reacts accordingly</w:t>
-      </w:r>
-      <w:r>
-        <w:t xml:space="preserve">, </w:t>
-      </w:r>
-      <w:r>
-        <w:t xml:space="preserve">e.g. creating a player </w:t>
-      </w:r>
-      <w:r>
-        <w:t>blob</w:t>
-      </w:r>
-      <w:r>
-        <w:t xml:space="preserve"> after the </w:t>
+      <w:r>
+        <w:t>is where the implementation of this algorithm resides.</w:t>
+      </w:r>
+    </w:p>
+    <w:p>
+      <w:r>
+        <w:t xml:space="preserve">After the world has been initialised, the server waits for </w:t>
       </w:r>
       <w:r>
         <w:rPr>
           <w:b/>
           <w:bCs/>
         </w:rPr>
+        <w:t>SPAWN</w:t>
+      </w:r>
+      <w:r>
+        <w:t xml:space="preserve"> messages from clients. Once received, a player object will be added to the state of the system. The player is given a random location, </w:t>
+      </w:r>
+      <w:r>
+        <w:t>using an</w:t>
+      </w:r>
+      <w:r>
+        <w:t xml:space="preserve"> algorithm </w:t>
+      </w:r>
+      <w:r>
+        <w:t>which</w:t>
+      </w:r>
+      <w:r>
+        <w:t xml:space="preserve"> repeated</w:t>
+      </w:r>
+      <w:r>
+        <w:t xml:space="preserve">ly </w:t>
+      </w:r>
+      <w:r>
+        <w:t>select</w:t>
+      </w:r>
+      <w:r>
+        <w:t>s</w:t>
+      </w:r>
+      <w:r>
+        <w:t xml:space="preserve"> a random point on the map until it is not within a certain distance of a</w:t>
+      </w:r>
+      <w:r>
+        <w:t xml:space="preserve">nother </w:t>
+      </w:r>
+      <w:r>
+        <w:t>player (although at the start there are no players).</w:t>
+      </w:r>
+      <w:r>
+        <w:t xml:space="preserve"> The player is </w:t>
+      </w:r>
+      <w:r>
+        <w:t xml:space="preserve"> also </w:t>
+      </w:r>
+      <w:r>
+        <w:t>spawned with a colour</w:t>
+      </w:r>
+      <w:r>
+        <w:t xml:space="preserve"> and name</w:t>
+      </w:r>
+      <w:r>
+        <w:t xml:space="preserve"> specified by the client</w:t>
+      </w:r>
+      <w:r>
+        <w:t>,</w:t>
+      </w:r>
+      <w:r>
+        <w:t xml:space="preserve"> and with a certain radius</w:t>
+      </w:r>
+      <w:r>
+        <w:t xml:space="preserve"> in the server’s config.</w:t>
+      </w:r>
+      <w:r>
+        <w:t xml:space="preserve"> Once created, a </w:t>
+      </w:r>
+      <w:r>
+        <w:rPr>
+          <w:b/>
+          <w:bCs/>
+        </w:rPr>
+        <w:t>CREATE_PLAYER</w:t>
+      </w:r>
+      <w:r>
+        <w:t xml:space="preserve"> message will be </w:t>
+      </w:r>
+      <w:r>
+        <w:t>broadcast</w:t>
+      </w:r>
+      <w:r>
+        <w:t xml:space="preserve"> to each client.</w:t>
+      </w:r>
+    </w:p>
+    <w:p>
+      <w:r>
+        <w:t xml:space="preserve">The server is also waiting for the </w:t>
+      </w:r>
+      <w:r>
+        <w:rPr>
+          <w:b/>
+          <w:bCs/>
+        </w:rPr>
+        <w:t>SET_VELOCITY</w:t>
+      </w:r>
+      <w:r>
+        <w:t xml:space="preserve"> message. This is the client asking the server to update its player’s velocity throughout the map. The server sanitises this and sets it to an appropriate value if too large.</w:t>
+      </w:r>
+      <w:r>
+        <w:t xml:space="preserve"> The final client message the server is listening for is </w:t>
+      </w:r>
+      <w:r>
+        <w:rPr>
+          <w:b/>
+          <w:bCs/>
+        </w:rPr>
+        <w:t>SHOOT</w:t>
+      </w:r>
+      <w:r>
+        <w:t xml:space="preserve"> which tells the server to create a projectile from the player’s body. In this game, projectiles can be stationary or moving. For instance, when a player disconnects their remaining body is classed as a “projectile”. Projectiles can be consumed by other players, and if consumed too quickly will cause a player to explode. An explosion causes a player’s body to split equally into </w:t>
+      </w:r>
+      <w:r>
+        <w:t>multiple pieces, which are given some velocity.</w:t>
+      </w:r>
+    </w:p>
+    <w:p>
+      <w:r>
+        <w:t>The rest of the server is</w:t>
+      </w:r>
+      <w:r>
+        <w:t xml:space="preserve"> focused on checking if the players are interacting with the world: eating food, other players or projectiles. If two players collide, the bigger one eats the smaller one.</w:t>
+      </w:r>
+      <w:r>
+        <w:t xml:space="preserve"> Players also lose a small amount of mass on each server tick.</w:t>
+      </w:r>
+      <w:r>
+        <w:t xml:space="preserve"> </w:t>
+      </w:r>
+    </w:p>
+    <w:p>
+      <w:r>
+        <w:t>The client code pretty much mirrors the server.</w:t>
+      </w:r>
+      <w:r>
+        <w:t xml:space="preserve"> </w:t>
+      </w:r>
+      <w:r>
+        <w:t xml:space="preserve">The initialisation code for the client is in </w:t>
+      </w:r>
+      <w:proofErr w:type="spellStart"/>
+      <w:r>
+        <w:t>src</w:t>
+      </w:r>
+      <w:proofErr w:type="spellEnd"/>
+      <w:r>
+        <w:t xml:space="preserve">/client/index.js. This is the entry point file used by Webpack to bundle all the required modules together. </w:t>
+      </w:r>
+      <w:r>
+        <w:t>Using Phaser 3, the client functionality is modularised as scenes. T</w:t>
+      </w:r>
+      <w:r>
+        <w:t xml:space="preserve">he main scene in the client is </w:t>
+      </w:r>
+      <w:r>
+        <w:t xml:space="preserve">located in the </w:t>
+      </w:r>
+      <w:proofErr w:type="spellStart"/>
+      <w:r>
+        <w:t>src</w:t>
+      </w:r>
+      <w:proofErr w:type="spellEnd"/>
+      <w:r>
+        <w:t xml:space="preserve">/client/main.js file. This </w:t>
+      </w:r>
+      <w:r>
+        <w:t>scene</w:t>
+      </w:r>
+      <w:r>
+        <w:t xml:space="preserve"> waits for messages from the server and reacts accordingly</w:t>
+      </w:r>
+      <w:r>
+        <w:t xml:space="preserve">, </w:t>
+      </w:r>
+      <w:r>
+        <w:t xml:space="preserve">e.g. creating a player </w:t>
+      </w:r>
+      <w:r>
+        <w:t>blob</w:t>
+      </w:r>
+      <w:r>
+        <w:t xml:space="preserve"> after the </w:t>
+      </w:r>
+      <w:r>
+        <w:rPr>
+          <w:b/>
+          <w:bCs/>
+        </w:rPr>
         <w:t xml:space="preserve">CREATE_PLAYER </w:t>
       </w:r>
       <w:r>
@@ -763,7 +881,23 @@
         <w:t xml:space="preserve">various </w:t>
       </w:r>
       <w:r>
-        <w:t>user interface scenes are located in the src/client/ui folder</w:t>
+        <w:t xml:space="preserve">user interface scenes are located in the </w:t>
+      </w:r>
+      <w:proofErr w:type="spellStart"/>
+      <w:r>
+        <w:t>src</w:t>
+      </w:r>
+      <w:proofErr w:type="spellEnd"/>
+      <w:r>
+        <w:t>/client/</w:t>
+      </w:r>
+      <w:proofErr w:type="spellStart"/>
+      <w:r>
+        <w:t>ui</w:t>
+      </w:r>
+      <w:proofErr w:type="spellEnd"/>
+      <w:r>
+        <w:t xml:space="preserve"> folder</w:t>
       </w:r>
       <w:r>
         <w:t xml:space="preserve">. </w:t>
@@ -780,8 +914,16 @@
         <w:rPr>
           <w:lang w:val="en-US"/>
         </w:rPr>
-        <w:t>Network utilisation</w:t>
-      </w:r>
+        <w:t xml:space="preserve">Network </w:t>
+      </w:r>
+      <w:proofErr w:type="spellStart"/>
+      <w:r>
+        <w:rPr>
+          <w:lang w:val="en-US"/>
+        </w:rPr>
+        <w:t>utilisation</w:t>
+      </w:r>
+      <w:proofErr w:type="spellEnd"/>
     </w:p>
     <w:p>
       <w:pPr>
@@ -835,7 +977,13 @@
         <w:rPr>
           <w:lang w:val="en-US"/>
         </w:rPr>
-        <w:t xml:space="preserve"> Each client is given a unique identifier (uuidv4) when connected to the server.</w:t>
+        <w:t xml:space="preserve"> Each client is given a unique identifier (uuidv4) when connected to the server</w:t>
+      </w:r>
+      <w:r>
+        <w:rPr>
+          <w:lang w:val="en-US"/>
+        </w:rPr>
+        <w:t>.</w:t>
       </w:r>
     </w:p>
     <w:p>
@@ -854,7 +1002,19 @@
         <w:rPr>
           <w:lang w:val="en-US"/>
         </w:rPr>
-        <w:t>When the server receives messages from a client, it adds it to a queue to be processed later, mapped by the id of the client that sent it.</w:t>
+        <w:t>When the server receives messages from a client, it adds it to a queue to be processed later, mapped by the</w:t>
+      </w:r>
+      <w:r>
+        <w:rPr>
+          <w:lang w:val="en-US"/>
+        </w:rPr>
+        <w:t xml:space="preserve"> unique</w:t>
+      </w:r>
+      <w:r>
+        <w:rPr>
+          <w:lang w:val="en-US"/>
+        </w:rPr>
+        <w:t xml:space="preserve"> id of the client that sent it.</w:t>
       </w:r>
       <w:r>
         <w:rPr>
@@ -868,188 +1028,1047 @@
         </w:rPr>
         <w:t>.</w:t>
       </w:r>
-    </w:p>
-    <w:p>
-      <w:pPr>
-        <w:rPr>
-          <w:lang w:val="en-US"/>
-        </w:rPr>
-      </w:pPr>
-    </w:p>
-    <w:p>
-      <w:pPr>
-        <w:rPr>
-          <w:lang w:val="en-US"/>
-        </w:rPr>
-      </w:pPr>
-    </w:p>
-    <w:p>
-      <w:pPr>
-        <w:rPr>
-          <w:lang w:val="en-US"/>
-        </w:rPr>
-      </w:pPr>
-    </w:p>
-    <w:p>
-      <w:pPr>
-        <w:rPr>
-          <w:lang w:val="en-US"/>
-        </w:rPr>
-      </w:pPr>
-    </w:p>
-    <w:p>
-      <w:pPr>
-        <w:rPr>
-          <w:lang w:val="en-US"/>
-        </w:rPr>
-      </w:pPr>
-    </w:p>
-    <w:p>
-      <w:pPr>
-        <w:rPr>
-          <w:lang w:val="en-US"/>
-        </w:rPr>
-      </w:pPr>
-    </w:p>
-    <w:p>
-      <w:pPr>
-        <w:rPr>
-          <w:lang w:val="en-US"/>
-        </w:rPr>
-      </w:pPr>
-    </w:p>
-    <w:p>
-      <w:pPr>
-        <w:rPr>
-          <w:lang w:val="en-US"/>
-        </w:rPr>
-      </w:pPr>
-    </w:p>
-    <w:p>
-      <w:pPr>
-        <w:rPr>
-          <w:lang w:val="en-US"/>
-        </w:rPr>
-      </w:pPr>
-    </w:p>
-    <w:p>
-      <w:pPr>
-        <w:rPr>
-          <w:lang w:val="en-US"/>
-        </w:rPr>
-      </w:pPr>
-    </w:p>
-    <w:p>
-      <w:pPr>
-        <w:rPr>
-          <w:lang w:val="en-US"/>
-        </w:rPr>
-      </w:pPr>
-    </w:p>
-    <w:p>
-      <w:pPr>
-        <w:rPr>
-          <w:lang w:val="en-US"/>
-        </w:rPr>
-      </w:pPr>
-    </w:p>
-    <w:p>
-      <w:pPr>
-        <w:rPr>
-          <w:lang w:val="en-US"/>
-        </w:rPr>
-      </w:pPr>
-    </w:p>
-    <w:p>
-      <w:pPr>
-        <w:rPr>
-          <w:lang w:val="en-US"/>
-        </w:rPr>
-      </w:pPr>
-    </w:p>
-    <w:p>
-      <w:pPr>
-        <w:rPr>
-          <w:lang w:val="en-US"/>
-        </w:rPr>
-      </w:pPr>
-    </w:p>
-    <w:p>
-      <w:pPr>
-        <w:rPr>
-          <w:lang w:val="en-US"/>
-        </w:rPr>
-      </w:pPr>
-    </w:p>
-    <w:p>
-      <w:pPr>
-        <w:rPr>
-          <w:lang w:val="en-US"/>
-        </w:rPr>
-      </w:pPr>
-    </w:p>
-    <w:p>
-      <w:pPr>
-        <w:rPr>
-          <w:lang w:val="en-US"/>
-        </w:rPr>
-      </w:pPr>
-    </w:p>
-    <w:p>
-      <w:pPr>
-        <w:rPr>
-          <w:lang w:val="en-US"/>
-        </w:rPr>
-      </w:pPr>
-    </w:p>
-    <w:p>
-      <w:pPr>
-        <w:rPr>
-          <w:lang w:val="en-US"/>
-        </w:rPr>
-      </w:pPr>
-    </w:p>
-    <w:p>
-      <w:pPr>
-        <w:rPr>
-          <w:lang w:val="en-US"/>
-        </w:rPr>
-      </w:pPr>
-    </w:p>
-    <w:p>
-      <w:pPr>
-        <w:rPr>
-          <w:lang w:val="en-US"/>
-        </w:rPr>
-      </w:pPr>
-    </w:p>
-    <w:p>
-      <w:pPr>
-        <w:rPr>
-          <w:lang w:val="en-US"/>
-        </w:rPr>
-      </w:pPr>
-    </w:p>
-    <w:p>
-      <w:pPr>
-        <w:rPr>
-          <w:lang w:val="en-US"/>
-        </w:rPr>
-      </w:pPr>
-    </w:p>
-    <w:p>
-      <w:pPr>
-        <w:rPr>
-          <w:lang w:val="en-US"/>
-        </w:rPr>
-      </w:pPr>
-    </w:p>
-    <w:p>
-      <w:pPr>
-        <w:rPr>
-          <w:lang w:val="en-US"/>
-        </w:rPr>
-      </w:pPr>
+      <w:r>
+        <w:rPr>
+          <w:lang w:val="en-US"/>
+        </w:rPr>
+        <w:t xml:space="preserve"> </w:t>
+      </w:r>
+      <w:r>
+        <w:rPr>
+          <w:lang w:val="en-US"/>
+        </w:rPr>
+        <w:t>These messages are defined below:</w:t>
+      </w:r>
+    </w:p>
+    <w:tbl>
+      <w:tblPr>
+        <w:tblStyle w:val="TableGrid"/>
+        <w:tblW w:w="0" w:type="auto"/>
+        <w:tblLook w:val="04A0" w:firstRow="1" w:lastRow="0" w:firstColumn="1" w:lastColumn="0" w:noHBand="0" w:noVBand="1"/>
+      </w:tblPr>
+      <w:tblGrid>
+        <w:gridCol w:w="3005"/>
+        <w:gridCol w:w="3005"/>
+        <w:gridCol w:w="3006"/>
+      </w:tblGrid>
+      <w:tr>
+        <w:tc>
+          <w:tcPr>
+            <w:tcW w:w="3005" w:type="dxa"/>
+          </w:tcPr>
+          <w:p>
+            <w:pPr>
+              <w:rPr>
+                <w:b/>
+                <w:bCs/>
+                <w:lang w:val="en-US"/>
+              </w:rPr>
+            </w:pPr>
+            <w:r>
+              <w:rPr>
+                <w:b/>
+                <w:bCs/>
+                <w:lang w:val="en-US"/>
+              </w:rPr>
+              <w:t>Message</w:t>
+            </w:r>
+          </w:p>
+        </w:tc>
+        <w:tc>
+          <w:tcPr>
+            <w:tcW w:w="3005" w:type="dxa"/>
+          </w:tcPr>
+          <w:p>
+            <w:pPr>
+              <w:rPr>
+                <w:b/>
+                <w:bCs/>
+                <w:lang w:val="en-US"/>
+              </w:rPr>
+            </w:pPr>
+            <w:r>
+              <w:rPr>
+                <w:b/>
+                <w:bCs/>
+                <w:lang w:val="en-US"/>
+              </w:rPr>
+              <w:t>Description</w:t>
+            </w:r>
+          </w:p>
+        </w:tc>
+        <w:tc>
+          <w:tcPr>
+            <w:tcW w:w="3006" w:type="dxa"/>
+          </w:tcPr>
+          <w:p>
+            <w:pPr>
+              <w:rPr>
+                <w:b/>
+                <w:bCs/>
+                <w:lang w:val="en-US"/>
+              </w:rPr>
+            </w:pPr>
+            <w:r>
+              <w:rPr>
+                <w:b/>
+                <w:bCs/>
+                <w:lang w:val="en-US"/>
+              </w:rPr>
+              <w:t>Send from: Client/Server?</w:t>
+            </w:r>
+          </w:p>
+        </w:tc>
+      </w:tr>
+      <w:tr>
+        <w:tc>
+          <w:tcPr>
+            <w:tcW w:w="3005" w:type="dxa"/>
+          </w:tcPr>
+          <w:p>
+            <w:pPr>
+              <w:rPr>
+                <w:lang w:val="en-US"/>
+              </w:rPr>
+            </w:pPr>
+            <w:r>
+              <w:rPr>
+                <w:lang w:val="en-US"/>
+              </w:rPr>
+              <w:t>SPAWN</w:t>
+            </w:r>
+          </w:p>
+        </w:tc>
+        <w:tc>
+          <w:tcPr>
+            <w:tcW w:w="3005" w:type="dxa"/>
+          </w:tcPr>
+          <w:p>
+            <w:pPr>
+              <w:rPr>
+                <w:lang w:val="en-US"/>
+              </w:rPr>
+            </w:pPr>
+            <w:r>
+              <w:rPr>
+                <w:lang w:val="en-US"/>
+              </w:rPr>
+              <w:t>Creates a player object and broadcasts it to all connected clients</w:t>
+            </w:r>
+          </w:p>
+        </w:tc>
+        <w:tc>
+          <w:tcPr>
+            <w:tcW w:w="3006" w:type="dxa"/>
+          </w:tcPr>
+          <w:p>
+            <w:pPr>
+              <w:rPr>
+                <w:lang w:val="en-US"/>
+              </w:rPr>
+            </w:pPr>
+            <w:r>
+              <w:rPr>
+                <w:lang w:val="en-US"/>
+              </w:rPr>
+              <w:t>Client</w:t>
+            </w:r>
+          </w:p>
+        </w:tc>
+      </w:tr>
+      <w:tr>
+        <w:tc>
+          <w:tcPr>
+            <w:tcW w:w="3005" w:type="dxa"/>
+          </w:tcPr>
+          <w:p>
+            <w:pPr>
+              <w:rPr>
+                <w:lang w:val="en-US"/>
+              </w:rPr>
+            </w:pPr>
+            <w:r>
+              <w:rPr>
+                <w:lang w:val="en-US"/>
+              </w:rPr>
+              <w:t>SET_VELOCITY</w:t>
+            </w:r>
+          </w:p>
+        </w:tc>
+        <w:tc>
+          <w:tcPr>
+            <w:tcW w:w="3005" w:type="dxa"/>
+          </w:tcPr>
+          <w:p>
+            <w:pPr>
+              <w:rPr>
+                <w:lang w:val="en-US"/>
+              </w:rPr>
+            </w:pPr>
+            <w:r>
+              <w:rPr>
+                <w:lang w:val="en-US"/>
+              </w:rPr>
+              <w:t>Set the velocity of the player</w:t>
+            </w:r>
+          </w:p>
+        </w:tc>
+        <w:tc>
+          <w:tcPr>
+            <w:tcW w:w="3006" w:type="dxa"/>
+          </w:tcPr>
+          <w:p>
+            <w:pPr>
+              <w:rPr>
+                <w:lang w:val="en-US"/>
+              </w:rPr>
+            </w:pPr>
+            <w:r>
+              <w:rPr>
+                <w:lang w:val="en-US"/>
+              </w:rPr>
+              <w:t>Client</w:t>
+            </w:r>
+          </w:p>
+        </w:tc>
+      </w:tr>
+      <w:tr>
+        <w:tc>
+          <w:tcPr>
+            <w:tcW w:w="3005" w:type="dxa"/>
+          </w:tcPr>
+          <w:p>
+            <w:pPr>
+              <w:rPr>
+                <w:lang w:val="en-US"/>
+              </w:rPr>
+            </w:pPr>
+            <w:r>
+              <w:rPr>
+                <w:lang w:val="en-US"/>
+              </w:rPr>
+              <w:t>SHOOT</w:t>
+            </w:r>
+          </w:p>
+        </w:tc>
+        <w:tc>
+          <w:tcPr>
+            <w:tcW w:w="3005" w:type="dxa"/>
+          </w:tcPr>
+          <w:p>
+            <w:pPr>
+              <w:rPr>
+                <w:lang w:val="en-US"/>
+              </w:rPr>
+            </w:pPr>
+            <w:r>
+              <w:rPr>
+                <w:lang w:val="en-US"/>
+              </w:rPr>
+              <w:t xml:space="preserve">Shoot a projectile </w:t>
+            </w:r>
+            <w:r>
+              <w:rPr>
+                <w:lang w:val="en-US"/>
+              </w:rPr>
+              <w:t>from the player in the direction of the mouse</w:t>
+            </w:r>
+          </w:p>
+        </w:tc>
+        <w:tc>
+          <w:tcPr>
+            <w:tcW w:w="3006" w:type="dxa"/>
+          </w:tcPr>
+          <w:p>
+            <w:pPr>
+              <w:rPr>
+                <w:lang w:val="en-US"/>
+              </w:rPr>
+            </w:pPr>
+            <w:r>
+              <w:rPr>
+                <w:lang w:val="en-US"/>
+              </w:rPr>
+              <w:t>Client</w:t>
+            </w:r>
+          </w:p>
+        </w:tc>
+      </w:tr>
+      <w:tr>
+        <w:tc>
+          <w:tcPr>
+            <w:tcW w:w="3005" w:type="dxa"/>
+          </w:tcPr>
+          <w:p>
+            <w:pPr>
+              <w:rPr>
+                <w:lang w:val="en-US"/>
+              </w:rPr>
+            </w:pPr>
+            <w:r>
+              <w:rPr>
+                <w:lang w:val="en-US"/>
+              </w:rPr>
+              <w:t>STATE</w:t>
+            </w:r>
+          </w:p>
+        </w:tc>
+        <w:tc>
+          <w:tcPr>
+            <w:tcW w:w="3005" w:type="dxa"/>
+          </w:tcPr>
+          <w:p>
+            <w:r>
+              <w:t>Sends the whole state o</w:t>
+            </w:r>
+            <w:r>
+              <w:t>f the world to the client</w:t>
+            </w:r>
+          </w:p>
+        </w:tc>
+        <w:tc>
+          <w:tcPr>
+            <w:tcW w:w="3006" w:type="dxa"/>
+          </w:tcPr>
+          <w:p>
+            <w:pPr>
+              <w:rPr>
+                <w:lang w:val="en-US"/>
+              </w:rPr>
+            </w:pPr>
+            <w:r>
+              <w:rPr>
+                <w:lang w:val="en-US"/>
+              </w:rPr>
+              <w:t>Server</w:t>
+            </w:r>
+            <w:r>
+              <w:rPr>
+                <w:lang w:val="en-US"/>
+              </w:rPr>
+              <w:t xml:space="preserve"> to individual client</w:t>
+            </w:r>
+            <w:r>
+              <w:rPr>
+                <w:lang w:val="en-US"/>
+              </w:rPr>
+              <w:t xml:space="preserve"> (message not broadcasted)</w:t>
+            </w:r>
+          </w:p>
+        </w:tc>
+      </w:tr>
+      <w:tr>
+        <w:tc>
+          <w:tcPr>
+            <w:tcW w:w="3005" w:type="dxa"/>
+          </w:tcPr>
+          <w:p>
+            <w:pPr>
+              <w:rPr>
+                <w:lang w:val="en-US"/>
+              </w:rPr>
+            </w:pPr>
+            <w:r>
+              <w:rPr>
+                <w:lang w:val="en-US"/>
+              </w:rPr>
+              <w:t>CREATE_FOOD</w:t>
+            </w:r>
+          </w:p>
+        </w:tc>
+        <w:tc>
+          <w:tcPr>
+            <w:tcW w:w="3005" w:type="dxa"/>
+          </w:tcPr>
+          <w:p>
+            <w:r>
+              <w:t>Creates a food object</w:t>
+            </w:r>
+          </w:p>
+        </w:tc>
+        <w:tc>
+          <w:tcPr>
+            <w:tcW w:w="3006" w:type="dxa"/>
+          </w:tcPr>
+          <w:p>
+            <w:pPr>
+              <w:rPr>
+                <w:lang w:val="en-US"/>
+              </w:rPr>
+            </w:pPr>
+            <w:r>
+              <w:rPr>
+                <w:lang w:val="en-US"/>
+              </w:rPr>
+              <w:t>Server</w:t>
+            </w:r>
+          </w:p>
+        </w:tc>
+      </w:tr>
+      <w:tr>
+        <w:tc>
+          <w:tcPr>
+            <w:tcW w:w="3005" w:type="dxa"/>
+          </w:tcPr>
+          <w:p>
+            <w:pPr>
+              <w:rPr>
+                <w:lang w:val="en-US"/>
+              </w:rPr>
+            </w:pPr>
+            <w:r>
+              <w:rPr>
+                <w:lang w:val="fr-FR"/>
+              </w:rPr>
+              <w:t>C</w:t>
+            </w:r>
+            <w:r>
+              <w:rPr>
+                <w:lang w:val="fr-FR"/>
+              </w:rPr>
+              <w:t>REATE_PLAYER</w:t>
+            </w:r>
+          </w:p>
+        </w:tc>
+        <w:tc>
+          <w:tcPr>
+            <w:tcW w:w="3005" w:type="dxa"/>
+          </w:tcPr>
+          <w:p>
+            <w:r>
+              <w:t>Creates a player object</w:t>
+            </w:r>
+          </w:p>
+        </w:tc>
+        <w:tc>
+          <w:tcPr>
+            <w:tcW w:w="3006" w:type="dxa"/>
+          </w:tcPr>
+          <w:p>
+            <w:pPr>
+              <w:rPr>
+                <w:lang w:val="en-US"/>
+              </w:rPr>
+            </w:pPr>
+            <w:r>
+              <w:rPr>
+                <w:lang w:val="en-US"/>
+              </w:rPr>
+              <w:t>Server</w:t>
+            </w:r>
+          </w:p>
+        </w:tc>
+      </w:tr>
+      <w:tr>
+        <w:tc>
+          <w:tcPr>
+            <w:tcW w:w="3005" w:type="dxa"/>
+          </w:tcPr>
+          <w:p>
+            <w:pPr>
+              <w:rPr>
+                <w:lang w:val="en-US"/>
+              </w:rPr>
+            </w:pPr>
+            <w:r>
+              <w:rPr>
+                <w:lang w:val="en-US"/>
+              </w:rPr>
+              <w:t>SPAWN_PROJECTILE</w:t>
+            </w:r>
+          </w:p>
+        </w:tc>
+        <w:tc>
+          <w:tcPr>
+            <w:tcW w:w="3005" w:type="dxa"/>
+          </w:tcPr>
+          <w:p>
+            <w:pPr>
+              <w:rPr>
+                <w:lang w:val="fr-FR"/>
+              </w:rPr>
+            </w:pPr>
+            <w:proofErr w:type="spellStart"/>
+            <w:r>
+              <w:rPr>
+                <w:lang w:val="fr-FR"/>
+              </w:rPr>
+              <w:t>Creates</w:t>
+            </w:r>
+            <w:proofErr w:type="spellEnd"/>
+            <w:r>
+              <w:rPr>
+                <w:lang w:val="fr-FR"/>
+              </w:rPr>
+              <w:t xml:space="preserve"> a projectile </w:t>
+            </w:r>
+            <w:proofErr w:type="spellStart"/>
+            <w:r>
+              <w:rPr>
+                <w:lang w:val="fr-FR"/>
+              </w:rPr>
+              <w:t>object</w:t>
+            </w:r>
+            <w:proofErr w:type="spellEnd"/>
+          </w:p>
+        </w:tc>
+        <w:tc>
+          <w:tcPr>
+            <w:tcW w:w="3006" w:type="dxa"/>
+          </w:tcPr>
+          <w:p>
+            <w:pPr>
+              <w:rPr>
+                <w:lang w:val="en-US"/>
+              </w:rPr>
+            </w:pPr>
+            <w:r>
+              <w:rPr>
+                <w:lang w:val="en-US"/>
+              </w:rPr>
+              <w:t>Server</w:t>
+            </w:r>
+          </w:p>
+        </w:tc>
+      </w:tr>
+      <w:tr>
+        <w:tc>
+          <w:tcPr>
+            <w:tcW w:w="3005" w:type="dxa"/>
+          </w:tcPr>
+          <w:p>
+            <w:pPr>
+              <w:rPr>
+                <w:lang w:val="en-US"/>
+              </w:rPr>
+            </w:pPr>
+            <w:r>
+              <w:rPr>
+                <w:lang w:val="en-US"/>
+              </w:rPr>
+              <w:t>UPDATE</w:t>
+            </w:r>
+          </w:p>
+        </w:tc>
+        <w:tc>
+          <w:tcPr>
+            <w:tcW w:w="3005" w:type="dxa"/>
+          </w:tcPr>
+          <w:p>
+            <w:pPr>
+              <w:rPr>
+                <w:lang w:val="fr-FR"/>
+              </w:rPr>
+            </w:pPr>
+            <w:r>
+              <w:rPr>
+                <w:lang w:val="fr-FR"/>
+              </w:rPr>
+              <w:t xml:space="preserve">Updates a </w:t>
+            </w:r>
+            <w:proofErr w:type="spellStart"/>
+            <w:r>
+              <w:rPr>
+                <w:lang w:val="fr-FR"/>
+              </w:rPr>
+              <w:t>player’s</w:t>
+            </w:r>
+            <w:proofErr w:type="spellEnd"/>
+            <w:r>
+              <w:rPr>
+                <w:lang w:val="fr-FR"/>
+              </w:rPr>
+              <w:t xml:space="preserve"> </w:t>
+            </w:r>
+            <w:proofErr w:type="spellStart"/>
+            <w:r>
+              <w:rPr>
+                <w:lang w:val="fr-FR"/>
+              </w:rPr>
+              <w:t>attributes</w:t>
+            </w:r>
+            <w:proofErr w:type="spellEnd"/>
+            <w:r>
+              <w:rPr>
+                <w:lang w:val="fr-FR"/>
+              </w:rPr>
+              <w:t>: ma</w:t>
+            </w:r>
+            <w:r>
+              <w:rPr>
+                <w:lang w:val="fr-FR"/>
+              </w:rPr>
+              <w:t>ss, location</w:t>
+            </w:r>
+          </w:p>
+        </w:tc>
+        <w:tc>
+          <w:tcPr>
+            <w:tcW w:w="3006" w:type="dxa"/>
+          </w:tcPr>
+          <w:p>
+            <w:pPr>
+              <w:rPr>
+                <w:lang w:val="en-US"/>
+              </w:rPr>
+            </w:pPr>
+            <w:r>
+              <w:rPr>
+                <w:lang w:val="en-US"/>
+              </w:rPr>
+              <w:t>Server</w:t>
+            </w:r>
+          </w:p>
+        </w:tc>
+      </w:tr>
+      <w:tr>
+        <w:tc>
+          <w:tcPr>
+            <w:tcW w:w="3005" w:type="dxa"/>
+          </w:tcPr>
+          <w:p>
+            <w:pPr>
+              <w:rPr>
+                <w:lang w:val="en-US"/>
+              </w:rPr>
+            </w:pPr>
+            <w:r>
+              <w:rPr>
+                <w:lang w:val="en-US"/>
+              </w:rPr>
+              <w:t>DESTROY_PROJECTILE</w:t>
+            </w:r>
+          </w:p>
+        </w:tc>
+        <w:tc>
+          <w:tcPr>
+            <w:tcW w:w="3005" w:type="dxa"/>
+          </w:tcPr>
+          <w:p>
+            <w:pPr>
+              <w:rPr>
+                <w:lang w:val="en-US"/>
+              </w:rPr>
+            </w:pPr>
+            <w:r>
+              <w:rPr>
+                <w:lang w:val="en-US"/>
+              </w:rPr>
+              <w:t>Remove a projectile object from the game</w:t>
+            </w:r>
+          </w:p>
+        </w:tc>
+        <w:tc>
+          <w:tcPr>
+            <w:tcW w:w="3006" w:type="dxa"/>
+          </w:tcPr>
+          <w:p>
+            <w:pPr>
+              <w:rPr>
+                <w:lang w:val="en-US"/>
+              </w:rPr>
+            </w:pPr>
+            <w:r>
+              <w:rPr>
+                <w:lang w:val="en-US"/>
+              </w:rPr>
+              <w:t>Server</w:t>
+            </w:r>
+          </w:p>
+        </w:tc>
+      </w:tr>
+      <w:tr>
+        <w:tc>
+          <w:tcPr>
+            <w:tcW w:w="3005" w:type="dxa"/>
+          </w:tcPr>
+          <w:p>
+            <w:pPr>
+              <w:rPr>
+                <w:lang w:val="en-US"/>
+              </w:rPr>
+            </w:pPr>
+            <w:r>
+              <w:rPr>
+                <w:lang w:val="en-US"/>
+              </w:rPr>
+              <w:t>DESTROY_FOOD</w:t>
+            </w:r>
+          </w:p>
+        </w:tc>
+        <w:tc>
+          <w:tcPr>
+            <w:tcW w:w="3005" w:type="dxa"/>
+          </w:tcPr>
+          <w:p>
+            <w:pPr>
+              <w:rPr>
+                <w:lang w:val="en-US"/>
+              </w:rPr>
+            </w:pPr>
+            <w:r>
+              <w:rPr>
+                <w:lang w:val="en-US"/>
+              </w:rPr>
+              <w:t>Remove food object from the game, causing a sound effect to play (to the client only)</w:t>
+            </w:r>
+          </w:p>
+        </w:tc>
+        <w:tc>
+          <w:tcPr>
+            <w:tcW w:w="3006" w:type="dxa"/>
+          </w:tcPr>
+          <w:p>
+            <w:pPr>
+              <w:rPr>
+                <w:lang w:val="en-US"/>
+              </w:rPr>
+            </w:pPr>
+            <w:r>
+              <w:rPr>
+                <w:lang w:val="en-US"/>
+              </w:rPr>
+              <w:t>Server</w:t>
+            </w:r>
+          </w:p>
+        </w:tc>
+      </w:tr>
+      <w:tr>
+        <w:tc>
+          <w:tcPr>
+            <w:tcW w:w="3005" w:type="dxa"/>
+          </w:tcPr>
+          <w:p>
+            <w:pPr>
+              <w:rPr>
+                <w:lang w:val="en-US"/>
+              </w:rPr>
+            </w:pPr>
+            <w:r>
+              <w:rPr>
+                <w:lang w:val="en-US"/>
+              </w:rPr>
+              <w:t>EXPLODE_PLAYER</w:t>
+            </w:r>
+          </w:p>
+        </w:tc>
+        <w:tc>
+          <w:tcPr>
+            <w:tcW w:w="3005" w:type="dxa"/>
+          </w:tcPr>
+          <w:p>
+            <w:pPr>
+              <w:rPr>
+                <w:lang w:val="en-US"/>
+              </w:rPr>
+            </w:pPr>
+            <w:r>
+              <w:rPr>
+                <w:lang w:val="en-US"/>
+              </w:rPr>
+              <w:t>Tells the game to explode a player, causing a sound effect to play (to everyone)</w:t>
+            </w:r>
+          </w:p>
+        </w:tc>
+        <w:tc>
+          <w:tcPr>
+            <w:tcW w:w="3006" w:type="dxa"/>
+          </w:tcPr>
+          <w:p>
+            <w:pPr>
+              <w:rPr>
+                <w:lang w:val="en-US"/>
+              </w:rPr>
+            </w:pPr>
+            <w:r>
+              <w:rPr>
+                <w:lang w:val="en-US"/>
+              </w:rPr>
+              <w:t>Server</w:t>
+            </w:r>
+          </w:p>
+        </w:tc>
+      </w:tr>
+      <w:tr>
+        <w:tc>
+          <w:tcPr>
+            <w:tcW w:w="3005" w:type="dxa"/>
+          </w:tcPr>
+          <w:p>
+            <w:pPr>
+              <w:rPr>
+                <w:lang w:val="en-US"/>
+              </w:rPr>
+            </w:pPr>
+            <w:r>
+              <w:rPr>
+                <w:lang w:val="en-US"/>
+              </w:rPr>
+              <w:t>UPDATE_PROJECTILE</w:t>
+            </w:r>
+          </w:p>
+        </w:tc>
+        <w:tc>
+          <w:tcPr>
+            <w:tcW w:w="3005" w:type="dxa"/>
+          </w:tcPr>
+          <w:p>
+            <w:pPr>
+              <w:rPr>
+                <w:lang w:val="en-US"/>
+              </w:rPr>
+            </w:pPr>
+            <w:r>
+              <w:rPr>
+                <w:lang w:val="en-US"/>
+              </w:rPr>
+              <w:t>Update the attributes of a projectile: position</w:t>
+            </w:r>
+          </w:p>
+        </w:tc>
+        <w:tc>
+          <w:tcPr>
+            <w:tcW w:w="3006" w:type="dxa"/>
+          </w:tcPr>
+          <w:p>
+            <w:pPr>
+              <w:rPr>
+                <w:lang w:val="en-US"/>
+              </w:rPr>
+            </w:pPr>
+            <w:r>
+              <w:rPr>
+                <w:lang w:val="en-US"/>
+              </w:rPr>
+              <w:t>Server</w:t>
+            </w:r>
+          </w:p>
+        </w:tc>
+      </w:tr>
+      <w:tr>
+        <w:tc>
+          <w:tcPr>
+            <w:tcW w:w="3005" w:type="dxa"/>
+          </w:tcPr>
+          <w:p>
+            <w:pPr>
+              <w:rPr>
+                <w:lang w:val="en-US"/>
+              </w:rPr>
+            </w:pPr>
+            <w:r>
+              <w:rPr>
+                <w:lang w:val="en-US"/>
+              </w:rPr>
+              <w:t>CURRENT_WORLD_MASS</w:t>
+            </w:r>
+          </w:p>
+        </w:tc>
+        <w:tc>
+          <w:tcPr>
+            <w:tcW w:w="3005" w:type="dxa"/>
+          </w:tcPr>
+          <w:p>
+            <w:pPr>
+              <w:rPr>
+                <w:lang w:val="en-US"/>
+              </w:rPr>
+            </w:pPr>
+            <w:r>
+              <w:rPr>
+                <w:lang w:val="en-US"/>
+              </w:rPr>
+              <w:t>Tell the client about the current mass of the system (debug purposes)</w:t>
+            </w:r>
+          </w:p>
+        </w:tc>
+        <w:tc>
+          <w:tcPr>
+            <w:tcW w:w="3006" w:type="dxa"/>
+          </w:tcPr>
+          <w:p>
+            <w:pPr>
+              <w:rPr>
+                <w:lang w:val="en-US"/>
+              </w:rPr>
+            </w:pPr>
+            <w:r>
+              <w:rPr>
+                <w:lang w:val="en-US"/>
+              </w:rPr>
+              <w:t>Server</w:t>
+            </w:r>
+          </w:p>
+        </w:tc>
+      </w:tr>
+    </w:tbl>
+    <w:p>
+      <w:pPr>
+        <w:rPr>
+          <w:lang w:val="en-US"/>
+        </w:rPr>
+      </w:pPr>
+      <w:r>
+        <w:rPr>
+          <w:lang w:val="en-US"/>
+        </w:rPr>
+        <w:br/>
+      </w:r>
+      <w:r>
+        <w:rPr>
+          <w:lang w:val="en-US"/>
+        </w:rPr>
+        <w:t xml:space="preserve">These messages are processed by the client and server in the order in which they were queued; in other words, there is no chance that </w:t>
+      </w:r>
+      <w:r>
+        <w:rPr>
+          <w:lang w:val="en-US"/>
+        </w:rPr>
+        <w:t>one sent after another could be processed first.</w:t>
+      </w:r>
+      <w:r>
+        <w:rPr>
+          <w:lang w:val="en-US"/>
+        </w:rPr>
+        <w:t xml:space="preserve"> This is the basis of my client-server architecture. To keep the server and client in sync, all messages have to be processed in the correct order.</w:t>
+      </w:r>
+      <w:r>
+        <w:rPr>
+          <w:lang w:val="en-US"/>
+        </w:rPr>
+        <w:t xml:space="preserve"> </w:t>
+      </w:r>
+    </w:p>
+    <w:p>
+      <w:pPr>
+        <w:rPr>
+          <w:lang w:val="en-US"/>
+        </w:rPr>
+      </w:pPr>
+      <w:r>
+        <w:rPr>
+          <w:lang w:val="en-US"/>
+        </w:rPr>
+        <w:lastRenderedPageBreak/>
+        <w:t xml:space="preserve">Client messages are triggered by user input. For instance, the </w:t>
+      </w:r>
+      <w:r>
+        <w:rPr>
+          <w:b/>
+          <w:bCs/>
+          <w:lang w:val="en-US"/>
+        </w:rPr>
+        <w:t>SET_VELOCITY</w:t>
+      </w:r>
+      <w:r>
+        <w:rPr>
+          <w:b/>
+          <w:bCs/>
+          <w:lang w:val="en-US"/>
+        </w:rPr>
+        <w:t xml:space="preserve"> </w:t>
+      </w:r>
+      <w:r>
+        <w:rPr>
+          <w:lang w:val="en-US"/>
+        </w:rPr>
+        <w:t xml:space="preserve">message is triggered by the player moving the mouse somewhere on the screen. The velocity is then calculated by the distance of the mouse from the </w:t>
+      </w:r>
+      <w:proofErr w:type="spellStart"/>
+      <w:r>
+        <w:rPr>
+          <w:lang w:val="en-US"/>
+        </w:rPr>
+        <w:t>centre</w:t>
+      </w:r>
+      <w:proofErr w:type="spellEnd"/>
+      <w:r>
+        <w:rPr>
+          <w:lang w:val="en-US"/>
+        </w:rPr>
+        <w:t xml:space="preserve"> of the blob. Another message trigger by input is </w:t>
+      </w:r>
+      <w:r>
+        <w:rPr>
+          <w:b/>
+          <w:bCs/>
+          <w:lang w:val="en-US"/>
+        </w:rPr>
+        <w:t>SHOOT</w:t>
+      </w:r>
+      <w:r>
+        <w:rPr>
+          <w:lang w:val="en-US"/>
+        </w:rPr>
+        <w:t xml:space="preserve">. This </w:t>
+      </w:r>
+      <w:r>
+        <w:rPr>
+          <w:lang w:val="en-US"/>
+        </w:rPr>
+        <w:t>happens when the player presses SPACE</w:t>
+      </w:r>
+      <w:r>
+        <w:rPr>
+          <w:lang w:val="en-US"/>
+        </w:rPr>
+        <w:t>, causing the server to spawn a projectile in the direction of the blob’s velocity.</w:t>
+      </w:r>
+    </w:p>
+    <w:p>
+      <w:pPr>
+        <w:rPr>
+          <w:lang w:val="en-US"/>
+        </w:rPr>
+      </w:pPr>
+      <w:r>
+        <w:rPr>
+          <w:lang w:val="en-US"/>
+        </w:rPr>
+        <w:t xml:space="preserve">Once a player disconnects, a </w:t>
+      </w:r>
+      <w:r>
+        <w:rPr>
+          <w:b/>
+          <w:bCs/>
+          <w:lang w:val="en-US"/>
+        </w:rPr>
+        <w:t>DESTROY</w:t>
+      </w:r>
+      <w:r>
+        <w:rPr>
+          <w:b/>
+          <w:bCs/>
+          <w:lang w:val="en-US"/>
+        </w:rPr>
+        <w:t>_PLAYER</w:t>
+      </w:r>
+      <w:r>
+        <w:rPr>
+          <w:lang w:val="en-US"/>
+        </w:rPr>
+        <w:t xml:space="preserve"> message</w:t>
+      </w:r>
+      <w:r>
+        <w:rPr>
+          <w:lang w:val="en-US"/>
+        </w:rPr>
+        <w:t xml:space="preserve"> is triggered, along with a </w:t>
+      </w:r>
+      <w:r>
+        <w:rPr>
+          <w:b/>
+          <w:bCs/>
+          <w:lang w:val="en-US"/>
+        </w:rPr>
+        <w:t xml:space="preserve">SPAWN_PROJECTILE </w:t>
+      </w:r>
+      <w:r>
+        <w:rPr>
+          <w:lang w:val="en-US"/>
+        </w:rPr>
+        <w:t>message which essentially creates an uncontrolled blob where the player was originally.</w:t>
+      </w:r>
     </w:p>
     <w:p>
       <w:pPr>
@@ -1067,10 +2086,131 @@
     </w:p>
     <w:p>
       <w:pPr>
-        <w:rPr>
-          <w:lang w:val="en-US"/>
-        </w:rPr>
-      </w:pPr>
+        <w:pStyle w:val="Heading2"/>
+        <w:rPr>
+          <w:lang w:val="en-US"/>
+        </w:rPr>
+      </w:pPr>
+      <w:r>
+        <w:rPr>
+          <w:lang w:val="en-US"/>
+        </w:rPr>
+        <w:t>Design and implementation</w:t>
+      </w:r>
+    </w:p>
+    <w:p>
+      <w:pPr>
+        <w:rPr>
+          <w:lang w:val="en-US"/>
+        </w:rPr>
+      </w:pPr>
+      <w:r>
+        <w:rPr>
+          <w:lang w:val="en-US"/>
+        </w:rPr>
+        <w:t xml:space="preserve">There are three reasons why the design and implementation of the system are good. </w:t>
+      </w:r>
+      <w:r>
+        <w:rPr>
+          <w:lang w:val="en-US"/>
+        </w:rPr>
+        <w:t xml:space="preserve">The first is that the network design is simple: it uses JSON format to send messages, which is a very common format and JavaScript supports it very well; messages are queued and processed. If they were not queued, messages could be processed out of order or on the wrong tick. This could </w:t>
+      </w:r>
+      <w:r>
+        <w:rPr>
+          <w:lang w:val="en-US"/>
+        </w:rPr>
+        <w:t xml:space="preserve">potentially cause </w:t>
+      </w:r>
+      <w:r>
+        <w:rPr>
+          <w:lang w:val="en-US"/>
+        </w:rPr>
+        <w:t>discrepancies between what each player sees of the world</w:t>
+      </w:r>
+      <w:r>
+        <w:rPr>
+          <w:lang w:val="en-US"/>
+        </w:rPr>
+        <w:t xml:space="preserve">; it is based on </w:t>
+      </w:r>
+      <w:proofErr w:type="spellStart"/>
+      <w:r>
+        <w:rPr>
+          <w:lang w:val="en-US"/>
+        </w:rPr>
+        <w:t>WebSockets</w:t>
+      </w:r>
+      <w:proofErr w:type="spellEnd"/>
+      <w:r>
+        <w:rPr>
+          <w:lang w:val="en-US"/>
+        </w:rPr>
+        <w:t>, which all modern browsers now support, to transmit data between client and server.</w:t>
+      </w:r>
+    </w:p>
+    <w:p>
+      <w:pPr>
+        <w:rPr>
+          <w:lang w:val="en-US"/>
+        </w:rPr>
+      </w:pPr>
+      <w:r>
+        <w:rPr>
+          <w:lang w:val="en-US"/>
+        </w:rPr>
+        <w:t xml:space="preserve">The second reason is that the config of the client and server can quickly be changed by modifying a single file. </w:t>
+      </w:r>
+      <w:r>
+        <w:rPr>
+          <w:lang w:val="en-US"/>
+        </w:rPr>
+        <w:t>If I want to adjust the maximum mass a world can have, I can adjust the MAX_WORLD_MASS variable. With minimal adjustments</w:t>
+      </w:r>
+      <w:r>
+        <w:rPr>
+          <w:lang w:val="en-US"/>
+        </w:rPr>
+        <w:t xml:space="preserve">, </w:t>
+      </w:r>
+      <w:r>
+        <w:rPr>
+          <w:lang w:val="en-US"/>
+        </w:rPr>
+        <w:t>each config variable</w:t>
+      </w:r>
+      <w:r>
+        <w:rPr>
+          <w:lang w:val="en-US"/>
+        </w:rPr>
+        <w:t xml:space="preserve"> could be</w:t>
+      </w:r>
+      <w:r>
+        <w:rPr>
+          <w:lang w:val="en-US"/>
+        </w:rPr>
+        <w:t xml:space="preserve"> defined by</w:t>
+      </w:r>
+      <w:r>
+        <w:rPr>
+          <w:lang w:val="en-US"/>
+        </w:rPr>
+        <w:t xml:space="preserve"> environment variables in the future, so different servers can have different configurations, for instance: allowing more food on one server than another. </w:t>
+      </w:r>
+    </w:p>
+    <w:p>
+      <w:pPr>
+        <w:pStyle w:val="Heading2"/>
+        <w:rPr>
+          <w:lang w:val="en-US"/>
+        </w:rPr>
+      </w:pPr>
+      <w:r>
+        <w:rPr>
+          <w:lang w:val="en-US"/>
+        </w:rPr>
+        <w:t>Improvements</w:t>
+      </w:r>
     </w:p>
     <w:p>
       <w:pPr>
@@ -1087,12 +2227,14 @@
       </w:r>
     </w:p>
     <w:p>
+      <w:proofErr w:type="spellStart"/>
       <w:r>
         <w:t>explode</w:t>
       </w:r>
       <w:r>
         <w:t>.aiff</w:t>
       </w:r>
+      <w:proofErr w:type="spellEnd"/>
       <w:r>
         <w:t xml:space="preserve"> (converted to .wav)</w:t>
       </w:r>
@@ -1287,6 +2429,119 @@
 <file path=word/numbering.xml><?xml version="1.0" encoding="utf-8"?>
 <w:numbering xmlns:wpc="http://schemas.microsoft.com/office/word/2010/wordprocessingCanvas" xmlns:cx="http://schemas.microsoft.com/office/drawing/2014/chartex" xmlns:cx1="http://schemas.microsoft.com/office/drawing/2015/9/8/chartex" xmlns:cx2="http://schemas.microsoft.com/office/drawing/2015/10/21/chartex" xmlns:cx3="http://schemas.microsoft.com/office/drawing/2016/5/9/chartex" xmlns:cx4="http://schemas.microsoft.com/office/drawing/2016/5/10/chartex" xmlns:cx5="http://schemas.microsoft.com/office/drawing/2016/5/11/chartex" xmlns:cx6="http://schemas.microsoft.com/office/drawing/2016/5/12/chartex" xmlns:cx7="http://schemas.microsoft.com/office/drawing/2016/5/13/chartex" xmlns:cx8="http://schemas.microsoft.com/office/drawing/2016/5/14/chartex" xmlns:mc="http://schemas.openxmlformats.org/markup-compatibility/2006" xmlns:aink="http://schemas.microsoft.com/office/drawing/2016/ink" xmlns:am3d="http://schemas.microsoft.com/office/drawing/2017/model3d" xmlns:o="urn:schemas-microsoft-com:office:office" xmlns:r="http://schemas.openxmlformats.org/officeDocument/2006/relationships" xmlns:m="http://schemas.openxmlformats.org/officeDocument/2006/math" xmlns:v="urn:schemas-microsoft-com:vml" xmlns:wp14="http://schemas.microsoft.com/office/word/2010/wordprocessingDrawing" xmlns:wp="http://schemas.openxmlformats.org/drawingml/2006/wordprocessingDrawing" xmlns:w10="urn:schemas-microsoft-com:office:word" xmlns:w="http://schemas.openxmlformats.org/wordprocessingml/2006/main" xmlns:w14="http://schemas.microsoft.com/office/word/2010/wordml" xmlns:w15="http://schemas.microsoft.com/office/word/2012/wordml" xmlns:w16cid="http://schemas.microsoft.com/office/word/2016/wordml/cid" xmlns:w16se="http://schemas.microsoft.com/office/word/2015/wordml/symex" xmlns:wpg="http://schemas.microsoft.com/office/word/2010/wordprocessingGroup" xmlns:wpi="http://schemas.microsoft.com/office/word/2010/wordprocessingInk" xmlns:wne="http://schemas.microsoft.com/office/word/2006/wordml" xmlns:wps="http://schemas.microsoft.com/office/word/2010/wordprocessingShape" mc:Ignorable="w14 w15 w16se w16cid wp14">
   <w:abstractNum w:abstractNumId="0" w15:restartNumberingAfterBreak="0">
+    <w:nsid w:val="2C3B19EE"/>
+    <w:multiLevelType w:val="hybridMultilevel"/>
+    <w:tmpl w:val="EE1682E2"/>
+    <w:lvl w:ilvl="0" w:tplc="08090001">
+      <w:start w:val="1"/>
+      <w:numFmt w:val="bullet"/>
+      <w:lvlText w:val=""/>
+      <w:lvlJc w:val="left"/>
+      <w:pPr>
+        <w:ind w:left="720" w:hanging="360"/>
+      </w:pPr>
+      <w:rPr>
+        <w:rFonts w:ascii="Symbol" w:hAnsi="Symbol" w:hint="default"/>
+      </w:rPr>
+    </w:lvl>
+    <w:lvl w:ilvl="1" w:tplc="08090003" w:tentative="1">
+      <w:start w:val="1"/>
+      <w:numFmt w:val="bullet"/>
+      <w:lvlText w:val="o"/>
+      <w:lvlJc w:val="left"/>
+      <w:pPr>
+        <w:ind w:left="1440" w:hanging="360"/>
+      </w:pPr>
+      <w:rPr>
+        <w:rFonts w:ascii="Courier New" w:hAnsi="Courier New" w:cs="Courier New" w:hint="default"/>
+      </w:rPr>
+    </w:lvl>
+    <w:lvl w:ilvl="2" w:tplc="08090005" w:tentative="1">
+      <w:start w:val="1"/>
+      <w:numFmt w:val="bullet"/>
+      <w:lvlText w:val=""/>
+      <w:lvlJc w:val="left"/>
+      <w:pPr>
+        <w:ind w:left="2160" w:hanging="360"/>
+      </w:pPr>
+      <w:rPr>
+        <w:rFonts w:ascii="Wingdings" w:hAnsi="Wingdings" w:hint="default"/>
+      </w:rPr>
+    </w:lvl>
+    <w:lvl w:ilvl="3" w:tplc="08090001" w:tentative="1">
+      <w:start w:val="1"/>
+      <w:numFmt w:val="bullet"/>
+      <w:lvlText w:val=""/>
+      <w:lvlJc w:val="left"/>
+      <w:pPr>
+        <w:ind w:left="2880" w:hanging="360"/>
+      </w:pPr>
+      <w:rPr>
+        <w:rFonts w:ascii="Symbol" w:hAnsi="Symbol" w:hint="default"/>
+      </w:rPr>
+    </w:lvl>
+    <w:lvl w:ilvl="4" w:tplc="08090003" w:tentative="1">
+      <w:start w:val="1"/>
+      <w:numFmt w:val="bullet"/>
+      <w:lvlText w:val="o"/>
+      <w:lvlJc w:val="left"/>
+      <w:pPr>
+        <w:ind w:left="3600" w:hanging="360"/>
+      </w:pPr>
+      <w:rPr>
+        <w:rFonts w:ascii="Courier New" w:hAnsi="Courier New" w:cs="Courier New" w:hint="default"/>
+      </w:rPr>
+    </w:lvl>
+    <w:lvl w:ilvl="5" w:tplc="08090005" w:tentative="1">
+      <w:start w:val="1"/>
+      <w:numFmt w:val="bullet"/>
+      <w:lvlText w:val=""/>
+      <w:lvlJc w:val="left"/>
+      <w:pPr>
+        <w:ind w:left="4320" w:hanging="360"/>
+      </w:pPr>
+      <w:rPr>
+        <w:rFonts w:ascii="Wingdings" w:hAnsi="Wingdings" w:hint="default"/>
+      </w:rPr>
+    </w:lvl>
+    <w:lvl w:ilvl="6" w:tplc="08090001" w:tentative="1">
+      <w:start w:val="1"/>
+      <w:numFmt w:val="bullet"/>
+      <w:lvlText w:val=""/>
+      <w:lvlJc w:val="left"/>
+      <w:pPr>
+        <w:ind w:left="5040" w:hanging="360"/>
+      </w:pPr>
+      <w:rPr>
+        <w:rFonts w:ascii="Symbol" w:hAnsi="Symbol" w:hint="default"/>
+      </w:rPr>
+    </w:lvl>
+    <w:lvl w:ilvl="7" w:tplc="08090003" w:tentative="1">
+      <w:start w:val="1"/>
+      <w:numFmt w:val="bullet"/>
+      <w:lvlText w:val="o"/>
+      <w:lvlJc w:val="left"/>
+      <w:pPr>
+        <w:ind w:left="5760" w:hanging="360"/>
+      </w:pPr>
+      <w:rPr>
+        <w:rFonts w:ascii="Courier New" w:hAnsi="Courier New" w:cs="Courier New" w:hint="default"/>
+      </w:rPr>
+    </w:lvl>
+    <w:lvl w:ilvl="8" w:tplc="08090005" w:tentative="1">
+      <w:start w:val="1"/>
+      <w:numFmt w:val="bullet"/>
+      <w:lvlText w:val=""/>
+      <w:lvlJc w:val="left"/>
+      <w:pPr>
+        <w:ind w:left="6480" w:hanging="360"/>
+      </w:pPr>
+      <w:rPr>
+        <w:rFonts w:ascii="Wingdings" w:hAnsi="Wingdings" w:hint="default"/>
+      </w:rPr>
+    </w:lvl>
+  </w:abstractNum>
+  <w:abstractNum w:abstractNumId="1" w15:restartNumberingAfterBreak="0">
     <w:nsid w:val="71F8032D"/>
     <w:multiLevelType w:val="hybridMultilevel"/>
     <w:tmpl w:val="19E4B8D0"/>
@@ -1399,6 +2654,9 @@
     </w:lvl>
   </w:abstractNum>
   <w:num w:numId="1">
+    <w:abstractNumId w:val="1"/>
+  </w:num>
+  <w:num w:numId="2">
     <w:abstractNumId w:val="0"/>
   </w:num>
 </w:numbering>
@@ -1830,7 +3088,6 @@
     <w:next w:val="Normal"/>
     <w:link w:val="Heading2Char"/>
     <w:uiPriority w:val="9"/>
-    <w:semiHidden/>
     <w:unhideWhenUsed/>
     <w:qFormat/>
     <w:rsid w:val="005B7051"/>
@@ -1981,7 +3238,6 @@
     <w:basedOn w:val="DefaultParagraphFont"/>
     <w:link w:val="Heading2"/>
     <w:uiPriority w:val="9"/>
-    <w:semiHidden/>
     <w:rsid w:val="005B7051"/>
     <w:rPr>
       <w:rFonts w:asciiTheme="majorHAnsi" w:eastAsiaTheme="majorEastAsia" w:hAnsiTheme="majorHAnsi" w:cstheme="majorBidi"/>
@@ -1989,6 +3245,25 @@
       <w:sz w:val="26"/>
       <w:szCs w:val="26"/>
     </w:rPr>
+  </w:style>
+  <w:style w:type="table" w:styleId="TableGrid">
+    <w:name w:val="Table Grid"/>
+    <w:basedOn w:val="TableNormal"/>
+    <w:uiPriority w:val="39"/>
+    <w:rsid w:val="002D6432"/>
+    <w:pPr>
+      <w:spacing w:after="0" w:line="240" w:lineRule="auto"/>
+    </w:pPr>
+    <w:tblPr>
+      <w:tblBorders>
+        <w:top w:val="single" w:sz="4" w:space="0" w:color="auto"/>
+        <w:left w:val="single" w:sz="4" w:space="0" w:color="auto"/>
+        <w:bottom w:val="single" w:sz="4" w:space="0" w:color="auto"/>
+        <w:right w:val="single" w:sz="4" w:space="0" w:color="auto"/>
+        <w:insideH w:val="single" w:sz="4" w:space="0" w:color="auto"/>
+        <w:insideV w:val="single" w:sz="4" w:space="0" w:color="auto"/>
+      </w:tblBorders>
+    </w:tblPr>
   </w:style>
 </w:styles>
 </file>
@@ -2311,7 +3586,7 @@
 </file>
 
 <file path=customXml/itemProps1.xml><?xml version="1.0" encoding="utf-8"?>
-<ds:datastoreItem xmlns:ds="http://schemas.openxmlformats.org/officeDocument/2006/customXml" ds:itemID="{08CFEB14-87EA-4FC0-B1B7-E078A7DA02DB}">
+<ds:datastoreItem xmlns:ds="http://schemas.openxmlformats.org/officeDocument/2006/customXml" ds:itemID="{435E6124-2FC9-42A4-8D3A-99C2ABAA4101}">
   <ds:schemaRefs>
     <ds:schemaRef ds:uri="http://schemas.openxmlformats.org/officeDocument/2006/bibliography"/>
   </ds:schemaRefs>

</xml_diff>

<commit_message>
Name is created as blank if not set.
</commit_message>
<xml_diff>
--- a/Report.docx
+++ b/Report.docx
@@ -41,15 +41,7 @@
         <w:t xml:space="preserve">The player spawns in as a “blob”, which the objective to become the biggest “blob”. </w:t>
       </w:r>
       <w:r>
-        <w:t xml:space="preserve">There is no winning sequence to the game, as the player’s aim is to stay at the top of the </w:t>
-      </w:r>
-      <w:proofErr w:type="spellStart"/>
-      <w:r>
-        <w:t>leaderboard</w:t>
-      </w:r>
-      <w:proofErr w:type="spellEnd"/>
-      <w:r>
-        <w:t xml:space="preserve"> for as long as possible.</w:t>
+        <w:t>There is no winning sequence to the game, as the player’s aim is to stay at the top of the leaderboard for as long as possible.</w:t>
       </w:r>
     </w:p>
     <w:p>
@@ -282,7 +274,6 @@
         </w:rPr>
         <w:t xml:space="preserve"> is also composed of two parts: an </w:t>
       </w:r>
-      <w:proofErr w:type="spellStart"/>
       <w:r>
         <w:rPr>
           <w:b/>
@@ -291,7 +282,6 @@
         </w:rPr>
         <w:t>ExpressJS</w:t>
       </w:r>
-      <w:proofErr w:type="spellEnd"/>
       <w:r>
         <w:rPr>
           <w:lang w:val="en-US"/>
@@ -332,41 +322,13 @@
         <w:rPr>
           <w:lang w:val="en-US"/>
         </w:rPr>
-        <w:t xml:space="preserve">All of this server creation is done in </w:t>
-      </w:r>
-      <w:proofErr w:type="spellStart"/>
-      <w:r>
-        <w:rPr>
-          <w:lang w:val="en-US"/>
-        </w:rPr>
-        <w:t>src</w:t>
-      </w:r>
-      <w:proofErr w:type="spellEnd"/>
-      <w:r>
-        <w:rPr>
-          <w:lang w:val="en-US"/>
-        </w:rPr>
-        <w:t>/server/index.js.</w:t>
-      </w:r>
-      <w:r>
-        <w:rPr>
-          <w:lang w:val="en-US"/>
-        </w:rPr>
-        <w:t xml:space="preserve"> </w:t>
-      </w:r>
-      <w:proofErr w:type="spellStart"/>
-      <w:r>
-        <w:rPr>
-          <w:lang w:val="en-US"/>
-        </w:rPr>
-        <w:t>WebSockets</w:t>
-      </w:r>
-      <w:proofErr w:type="spellEnd"/>
-      <w:r>
-        <w:rPr>
-          <w:lang w:val="en-US"/>
-        </w:rPr>
-        <w:t xml:space="preserve"> are a common way to develop real-time applications for a browser: “</w:t>
+        <w:t>All of this server creation is done in src/server/index.js.</w:t>
+      </w:r>
+      <w:r>
+        <w:rPr>
+          <w:lang w:val="en-US"/>
+        </w:rPr>
+        <w:t xml:space="preserve"> WebSockets are a common way to develop real-time applications for a browser: “</w:t>
       </w:r>
       <w:r>
         <w:rPr>
@@ -446,123 +408,153 @@
         </w:rPr>
         <w:t xml:space="preserve">This is all handled by the </w:t>
       </w:r>
-      <w:proofErr w:type="spellStart"/>
       <w:r>
         <w:rPr>
           <w:b/>
           <w:bCs/>
         </w:rPr>
-        <w:t>ServerNetwork</w:t>
-      </w:r>
-      <w:proofErr w:type="spellEnd"/>
+        <w:t xml:space="preserve">ServerNetwork </w:t>
+      </w:r>
+      <w:r>
+        <w:t>class in the src/</w:t>
+      </w:r>
+      <w:r>
+        <w:t>server/</w:t>
+      </w:r>
+      <w:r>
+        <w:t xml:space="preserve">network.js file. It extends off the Node </w:t>
+      </w:r>
       <w:r>
         <w:rPr>
           <w:b/>
           <w:bCs/>
         </w:rPr>
+        <w:t xml:space="preserve">EventEmitter </w:t>
+      </w:r>
+      <w:r>
+        <w:t>class</w:t>
+      </w:r>
+      <w:r>
         <w:t xml:space="preserve"> </w:t>
       </w:r>
       <w:r>
-        <w:t xml:space="preserve">class in the </w:t>
-      </w:r>
-      <w:proofErr w:type="spellStart"/>
-      <w:r>
-        <w:t>src</w:t>
-      </w:r>
-      <w:proofErr w:type="spellEnd"/>
-      <w:r>
-        <w:t>/</w:t>
-      </w:r>
-      <w:r>
-        <w:t>server/</w:t>
-      </w:r>
-      <w:r>
-        <w:t xml:space="preserve">network.js file. It extends off the Node </w:t>
-      </w:r>
-      <w:proofErr w:type="spellStart"/>
+        <w:t xml:space="preserve">and </w:t>
+      </w:r>
+      <w:r>
+        <w:t>will emit events when a client connects, disconnects, etc.</w:t>
+      </w:r>
+    </w:p>
+    <w:p>
+      <w:r>
+        <w:t xml:space="preserve">There is also another class </w:t>
+      </w:r>
+      <w:r>
+        <w:t xml:space="preserve">like it, </w:t>
+      </w:r>
       <w:r>
         <w:rPr>
           <w:b/>
           <w:bCs/>
         </w:rPr>
-        <w:t>EventEmitter</w:t>
-      </w:r>
-      <w:proofErr w:type="spellEnd"/>
+        <w:t>ClientNetwork</w:t>
+      </w:r>
+      <w:r>
+        <w:t xml:space="preserve">, in the src/client/network.js file. This will handle the client connecting to the server. Both the </w:t>
+      </w:r>
       <w:r>
         <w:rPr>
           <w:b/>
           <w:bCs/>
         </w:rPr>
-        <w:t xml:space="preserve"> </w:t>
-      </w:r>
-      <w:r>
-        <w:t>class</w:t>
-      </w:r>
-      <w:r>
-        <w:t xml:space="preserve"> </w:t>
+        <w:t xml:space="preserve">ClientNetwork </w:t>
       </w:r>
       <w:r>
         <w:t xml:space="preserve">and </w:t>
       </w:r>
-      <w:r>
-        <w:t>will emit events when a client connects, disconnects, etc.</w:t>
-      </w:r>
-    </w:p>
-    <w:p>
-      <w:r>
-        <w:t xml:space="preserve">There is also another class </w:t>
-      </w:r>
-      <w:r>
-        <w:t xml:space="preserve">like it, </w:t>
-      </w:r>
-      <w:proofErr w:type="spellStart"/>
       <w:r>
         <w:rPr>
           <w:b/>
           <w:bCs/>
         </w:rPr>
-        <w:t>ClientNetwork</w:t>
-      </w:r>
-      <w:proofErr w:type="spellEnd"/>
-      <w:r>
-        <w:t xml:space="preserve">, in the </w:t>
-      </w:r>
-      <w:proofErr w:type="spellStart"/>
-      <w:r>
-        <w:t>src</w:t>
-      </w:r>
-      <w:proofErr w:type="spellEnd"/>
-      <w:r>
-        <w:t xml:space="preserve">/client/network.js file. This will handle the client connecting to the server. Both the </w:t>
-      </w:r>
-      <w:proofErr w:type="spellStart"/>
+        <w:t xml:space="preserve">ServerNetwork </w:t>
+      </w:r>
+      <w:r>
+        <w:t>classes queue</w:t>
+      </w:r>
+      <w:r>
+        <w:t xml:space="preserve"> messages when they are received in an array.</w:t>
+      </w:r>
+      <w:r>
+        <w:t xml:space="preserve"> These are then dequeued and processed when the main game update happens.</w:t>
+      </w:r>
+      <w:r>
+        <w:t xml:space="preserve"> </w:t>
+      </w:r>
+      <w:r>
+        <w:t>Outgoing m</w:t>
+      </w:r>
+      <w:r>
+        <w:t xml:space="preserve">essages are also queued </w:t>
+      </w:r>
+      <w:r>
+        <w:t xml:space="preserve">until the </w:t>
+      </w:r>
       <w:r>
         <w:rPr>
           <w:b/>
           <w:bCs/>
         </w:rPr>
-        <w:t>ClientNetwork</w:t>
-      </w:r>
-      <w:proofErr w:type="spellEnd"/>
+        <w:t>flush</w:t>
+      </w:r>
+      <w:r>
+        <w:t xml:space="preserve"> method is called, which will send out messages in the order they were queued.</w:t>
+      </w:r>
+      <w:r>
+        <w:t xml:space="preserve"> The </w:t>
+      </w:r>
       <w:r>
         <w:rPr>
           <w:b/>
           <w:bCs/>
         </w:rPr>
-        <w:t xml:space="preserve"> </w:t>
-      </w:r>
-      <w:r>
-        <w:t xml:space="preserve">and </w:t>
-      </w:r>
-      <w:proofErr w:type="spellStart"/>
+        <w:t xml:space="preserve">flush </w:t>
+      </w:r>
+      <w:r>
+        <w:t xml:space="preserve">method will be called on each server </w:t>
+      </w:r>
+      <w:r>
+        <w:t>tick</w:t>
+      </w:r>
+      <w:r>
+        <w:t>.</w:t>
+      </w:r>
+    </w:p>
+    <w:p>
+      <w:r>
+        <w:t>The bulk of the game code that runs on the server is contained in src/server/game.js.</w:t>
+      </w:r>
+      <w:r>
+        <w:t xml:space="preserve"> When the server is first started, the state of the world is initialised. This involves randomly placing food across the map. Food is randomly placed by the system until the total mass of the world has reached a threshold. The mass of the world </w:t>
+      </w:r>
+      <w:r>
+        <w:t>is the sum of the</w:t>
+      </w:r>
+      <w:r>
+        <w:t xml:space="preserve"> all food, players and “projectiles” throughout the map</w:t>
+      </w:r>
+      <w:r>
+        <w:t>. As the mass of the world approaches this threshold, the rate at which food is spawned slows down.</w:t>
+      </w:r>
+      <w:r>
+        <w:t xml:space="preserve"> The function </w:t>
+      </w:r>
       <w:r>
         <w:rPr>
           <w:b/>
           <w:bCs/>
         </w:rPr>
-        <w:t>ServerNetwork</w:t>
-      </w:r>
-      <w:proofErr w:type="spellEnd"/>
+        <w:t>spawnFood</w:t>
+      </w:r>
       <w:r>
         <w:rPr>
           <w:b/>
@@ -571,294 +563,184 @@
         <w:t xml:space="preserve"> </w:t>
       </w:r>
       <w:r>
-        <w:t>classes queue</w:t>
-      </w:r>
-      <w:r>
-        <w:t xml:space="preserve"> messages when they are received in an array.</w:t>
-      </w:r>
-      <w:r>
-        <w:t xml:space="preserve"> These are then dequeued and processed when the main game update happens.</w:t>
-      </w:r>
-      <w:r>
-        <w:t xml:space="preserve"> </w:t>
-      </w:r>
-      <w:r>
-        <w:t>Outgoing m</w:t>
-      </w:r>
-      <w:r>
-        <w:t xml:space="preserve">essages are also queued </w:t>
-      </w:r>
-      <w:r>
-        <w:t xml:space="preserve">until the </w:t>
+        <w:t>is where the implementation of this algorithm resides.</w:t>
+      </w:r>
+    </w:p>
+    <w:p>
+      <w:r>
+        <w:t xml:space="preserve">After the world has been initialised, the server waits for </w:t>
       </w:r>
       <w:r>
         <w:rPr>
           <w:b/>
           <w:bCs/>
         </w:rPr>
-        <w:t>flush</w:t>
-      </w:r>
-      <w:r>
-        <w:t xml:space="preserve"> method is called, which will send out messages in the order they were queued.</w:t>
-      </w:r>
-      <w:r>
-        <w:t xml:space="preserve"> The </w:t>
+        <w:t>SPAWN</w:t>
+      </w:r>
+      <w:r>
+        <w:t xml:space="preserve"> messages from clients. Once received, a player object will be added to the state of the system. The player is given a random location, </w:t>
+      </w:r>
+      <w:r>
+        <w:t>using an</w:t>
+      </w:r>
+      <w:r>
+        <w:t xml:space="preserve"> algorithm </w:t>
+      </w:r>
+      <w:r>
+        <w:t>which</w:t>
+      </w:r>
+      <w:r>
+        <w:t xml:space="preserve"> repeated</w:t>
+      </w:r>
+      <w:r>
+        <w:t xml:space="preserve">ly </w:t>
+      </w:r>
+      <w:r>
+        <w:t>select</w:t>
+      </w:r>
+      <w:r>
+        <w:t>s</w:t>
+      </w:r>
+      <w:r>
+        <w:t xml:space="preserve"> a random point on the map until it is not within a certain distance of a</w:t>
+      </w:r>
+      <w:r>
+        <w:t xml:space="preserve">nother </w:t>
+      </w:r>
+      <w:r>
+        <w:t>player (although at the start there are no players).</w:t>
+      </w:r>
+      <w:r>
+        <w:t xml:space="preserve"> The player is </w:t>
+      </w:r>
+      <w:r>
+        <w:t xml:space="preserve"> also </w:t>
+      </w:r>
+      <w:r>
+        <w:t>spawned with a colour</w:t>
+      </w:r>
+      <w:r>
+        <w:t xml:space="preserve"> and name</w:t>
+      </w:r>
+      <w:r>
+        <w:t xml:space="preserve"> specified by the client</w:t>
+      </w:r>
+      <w:r>
+        <w:t>,</w:t>
+      </w:r>
+      <w:r>
+        <w:t xml:space="preserve"> and with a certain radius</w:t>
+      </w:r>
+      <w:r>
+        <w:t xml:space="preserve"> in the server’s config.</w:t>
+      </w:r>
+      <w:r>
+        <w:t xml:space="preserve"> Once created, a </w:t>
       </w:r>
       <w:r>
         <w:rPr>
           <w:b/>
           <w:bCs/>
         </w:rPr>
-        <w:t xml:space="preserve">flush </w:t>
-      </w:r>
-      <w:r>
-        <w:t xml:space="preserve">method will be called on each server </w:t>
-      </w:r>
-      <w:r>
-        <w:t>tick</w:t>
-      </w:r>
-      <w:r>
-        <w:t>.</w:t>
-      </w:r>
-    </w:p>
-    <w:p>
-      <w:r>
-        <w:t xml:space="preserve">The bulk of the game code that runs on the server is contained in </w:t>
-      </w:r>
-      <w:proofErr w:type="spellStart"/>
-      <w:r>
-        <w:t>src</w:t>
-      </w:r>
-      <w:proofErr w:type="spellEnd"/>
-      <w:r>
-        <w:t>/server/game.js.</w:t>
-      </w:r>
-      <w:r>
-        <w:t xml:space="preserve"> When the server is first started, the state of the world is initialised. This involves randomly placing food across the map. Food is randomly placed by the system until the total mass of the world has reached a threshold. The mass of the world </w:t>
-      </w:r>
-      <w:r>
-        <w:t>is the sum of the</w:t>
-      </w:r>
-      <w:r>
-        <w:t xml:space="preserve"> all food, players and “projectiles” throughout the map</w:t>
-      </w:r>
-      <w:r>
-        <w:t>. As the mass of the world approaches this threshold, the rate at which food is spawned slows down.</w:t>
-      </w:r>
-      <w:r>
-        <w:t xml:space="preserve"> The function </w:t>
-      </w:r>
-      <w:proofErr w:type="spellStart"/>
+        <w:t>CREATE_PLAYER</w:t>
+      </w:r>
+      <w:r>
+        <w:t xml:space="preserve"> message will be </w:t>
+      </w:r>
+      <w:r>
+        <w:t>broadcast</w:t>
+      </w:r>
+      <w:r>
+        <w:t xml:space="preserve"> to each client.</w:t>
+      </w:r>
+    </w:p>
+    <w:p>
+      <w:r>
+        <w:t xml:space="preserve">The server is also waiting for the </w:t>
+      </w:r>
       <w:r>
         <w:rPr>
           <w:b/>
           <w:bCs/>
         </w:rPr>
-        <w:t>spawnFood</w:t>
-      </w:r>
-      <w:proofErr w:type="spellEnd"/>
+        <w:t>SET_VELOCITY</w:t>
+      </w:r>
+      <w:r>
+        <w:t xml:space="preserve"> message. This is the client asking the server to update its player’s velocity throughout the map. The server sanitises this and sets it to an appropriate value if too large.</w:t>
+      </w:r>
+      <w:r>
+        <w:t xml:space="preserve"> The final client message the server is listening for is </w:t>
+      </w:r>
       <w:r>
         <w:rPr>
           <w:b/>
           <w:bCs/>
         </w:rPr>
+        <w:t>SHOOT</w:t>
+      </w:r>
+      <w:r>
+        <w:t xml:space="preserve"> which tells the server to create a projectile from the player’s body. In this game, projectiles can be stationary or moving. For instance, when a player disconnects their remaining body is classed as a “projectile”. Projectiles can be consumed by other players, and if consumed too quickly will cause a player to explode. An explosion causes a player’s body to split equally into </w:t>
+      </w:r>
+      <w:r>
+        <w:t>multiple pieces, which are given some velocity.</w:t>
+      </w:r>
+    </w:p>
+    <w:p>
+      <w:r>
+        <w:t>The rest of the server is</w:t>
+      </w:r>
+      <w:r>
+        <w:t xml:space="preserve"> focused on checking if the players are interacting with the world: eating food, other players or projectiles. If two players collide, the bigger one eats the smaller one.</w:t>
+      </w:r>
+      <w:r>
+        <w:t xml:space="preserve"> Players also lose a small amount of mass on each server tick.</w:t>
+      </w:r>
+      <w:r>
         <w:t xml:space="preserve"> </w:t>
       </w:r>
-      <w:r>
-        <w:t>is where the implementation of this algorithm resides.</w:t>
-      </w:r>
-    </w:p>
-    <w:p>
-      <w:r>
-        <w:t xml:space="preserve">After the world has been initialised, the server waits for </w:t>
+    </w:p>
+    <w:p>
+      <w:r>
+        <w:t>The client code pretty much mirrors the server.</w:t>
+      </w:r>
+      <w:r>
+        <w:t xml:space="preserve"> </w:t>
+      </w:r>
+      <w:r>
+        <w:t xml:space="preserve">The initialisation code for the client is in src/client/index.js. This is the entry point file used by Webpack to bundle all the required modules together. </w:t>
+      </w:r>
+      <w:r>
+        <w:t>Using Phaser 3, the client functionality is modularised as scenes. T</w:t>
+      </w:r>
+      <w:r>
+        <w:t xml:space="preserve">he main scene in the client is </w:t>
+      </w:r>
+      <w:r>
+        <w:t xml:space="preserve">located in the src/client/main.js file. This </w:t>
+      </w:r>
+      <w:r>
+        <w:t>scene</w:t>
+      </w:r>
+      <w:r>
+        <w:t xml:space="preserve"> waits for messages from the server and reacts accordingly</w:t>
+      </w:r>
+      <w:r>
+        <w:t xml:space="preserve">, </w:t>
+      </w:r>
+      <w:r>
+        <w:t xml:space="preserve">e.g. creating a player </w:t>
+      </w:r>
+      <w:r>
+        <w:t>blob</w:t>
+      </w:r>
+      <w:r>
+        <w:t xml:space="preserve"> after the </w:t>
       </w:r>
       <w:r>
         <w:rPr>
           <w:b/>
           <w:bCs/>
         </w:rPr>
-        <w:t>SPAWN</w:t>
-      </w:r>
-      <w:r>
-        <w:t xml:space="preserve"> messages from clients. Once received, a player object will be added to the state of the system. The player is given a random location, </w:t>
-      </w:r>
-      <w:r>
-        <w:t>using an</w:t>
-      </w:r>
-      <w:r>
-        <w:t xml:space="preserve"> algorithm </w:t>
-      </w:r>
-      <w:r>
-        <w:t>which</w:t>
-      </w:r>
-      <w:r>
-        <w:t xml:space="preserve"> repeated</w:t>
-      </w:r>
-      <w:r>
-        <w:t xml:space="preserve">ly </w:t>
-      </w:r>
-      <w:r>
-        <w:t>select</w:t>
-      </w:r>
-      <w:r>
-        <w:t>s</w:t>
-      </w:r>
-      <w:r>
-        <w:t xml:space="preserve"> a random point on the map until it is not within a certain distance of a</w:t>
-      </w:r>
-      <w:r>
-        <w:t xml:space="preserve">nother </w:t>
-      </w:r>
-      <w:r>
-        <w:t>player (although at the start there are no players).</w:t>
-      </w:r>
-      <w:r>
-        <w:t xml:space="preserve"> The player is </w:t>
-      </w:r>
-      <w:r>
-        <w:t xml:space="preserve"> also </w:t>
-      </w:r>
-      <w:r>
-        <w:t>spawned with a colour</w:t>
-      </w:r>
-      <w:r>
-        <w:t xml:space="preserve"> and name</w:t>
-      </w:r>
-      <w:r>
-        <w:t xml:space="preserve"> specified by the client</w:t>
-      </w:r>
-      <w:r>
-        <w:t>,</w:t>
-      </w:r>
-      <w:r>
-        <w:t xml:space="preserve"> and with a certain radius</w:t>
-      </w:r>
-      <w:r>
-        <w:t xml:space="preserve"> in the server’s config.</w:t>
-      </w:r>
-      <w:r>
-        <w:t xml:space="preserve"> Once created, a </w:t>
-      </w:r>
-      <w:r>
-        <w:rPr>
-          <w:b/>
-          <w:bCs/>
-        </w:rPr>
-        <w:t>CREATE_PLAYER</w:t>
-      </w:r>
-      <w:r>
-        <w:t xml:space="preserve"> message will be </w:t>
-      </w:r>
-      <w:r>
-        <w:t>broadcast</w:t>
-      </w:r>
-      <w:r>
-        <w:t xml:space="preserve"> to each client.</w:t>
-      </w:r>
-    </w:p>
-    <w:p>
-      <w:r>
-        <w:t xml:space="preserve">The server is also waiting for the </w:t>
-      </w:r>
-      <w:r>
-        <w:rPr>
-          <w:b/>
-          <w:bCs/>
-        </w:rPr>
-        <w:t>SET_VELOCITY</w:t>
-      </w:r>
-      <w:r>
-        <w:t xml:space="preserve"> message. This is the client asking the server to update its player’s velocity throughout the map. The server sanitises this and sets it to an appropriate value if too large.</w:t>
-      </w:r>
-      <w:r>
-        <w:t xml:space="preserve"> The final client message the server is listening for is </w:t>
-      </w:r>
-      <w:r>
-        <w:rPr>
-          <w:b/>
-          <w:bCs/>
-        </w:rPr>
-        <w:t>SHOOT</w:t>
-      </w:r>
-      <w:r>
-        <w:t xml:space="preserve"> which tells the server to create a projectile from the player’s body. In this game, projectiles can be stationary or moving. For instance, when a player disconnects their remaining body is classed as a “projectile”. Projectiles can be consumed by other players, and if consumed too quickly will cause a player to explode. An explosion causes a player’s body to split equally into </w:t>
-      </w:r>
-      <w:r>
-        <w:t>multiple pieces, which are given some velocity.</w:t>
-      </w:r>
-    </w:p>
-    <w:p>
-      <w:r>
-        <w:t>The rest of the server is</w:t>
-      </w:r>
-      <w:r>
-        <w:t xml:space="preserve"> focused on checking if the players are interacting with the world: eating food, other players or projectiles. If two players collide, the bigger one eats the smaller one.</w:t>
-      </w:r>
-      <w:r>
-        <w:t xml:space="preserve"> Players also lose a small amount of mass on each server tick.</w:t>
-      </w:r>
-      <w:r>
-        <w:t xml:space="preserve"> </w:t>
-      </w:r>
-    </w:p>
-    <w:p>
-      <w:r>
-        <w:t>The client code pretty much mirrors the server.</w:t>
-      </w:r>
-      <w:r>
-        <w:t xml:space="preserve"> </w:t>
-      </w:r>
-      <w:r>
-        <w:t xml:space="preserve">The initialisation code for the client is in </w:t>
-      </w:r>
-      <w:proofErr w:type="spellStart"/>
-      <w:r>
-        <w:t>src</w:t>
-      </w:r>
-      <w:proofErr w:type="spellEnd"/>
-      <w:r>
-        <w:t xml:space="preserve">/client/index.js. This is the entry point file used by Webpack to bundle all the required modules together. </w:t>
-      </w:r>
-      <w:r>
-        <w:t>Using Phaser 3, the client functionality is modularised as scenes. T</w:t>
-      </w:r>
-      <w:r>
-        <w:t xml:space="preserve">he main scene in the client is </w:t>
-      </w:r>
-      <w:r>
-        <w:t xml:space="preserve">located in the </w:t>
-      </w:r>
-      <w:proofErr w:type="spellStart"/>
-      <w:r>
-        <w:t>src</w:t>
-      </w:r>
-      <w:proofErr w:type="spellEnd"/>
-      <w:r>
-        <w:t xml:space="preserve">/client/main.js file. This </w:t>
-      </w:r>
-      <w:r>
-        <w:t>scene</w:t>
-      </w:r>
-      <w:r>
-        <w:t xml:space="preserve"> waits for messages from the server and reacts accordingly</w:t>
-      </w:r>
-      <w:r>
-        <w:t xml:space="preserve">, </w:t>
-      </w:r>
-      <w:r>
-        <w:t xml:space="preserve">e.g. creating a player </w:t>
-      </w:r>
-      <w:r>
-        <w:t>blob</w:t>
-      </w:r>
-      <w:r>
-        <w:t xml:space="preserve"> after the </w:t>
-      </w:r>
-      <w:r>
-        <w:rPr>
-          <w:b/>
-          <w:bCs/>
-        </w:rPr>
         <w:t xml:space="preserve">CREATE_PLAYER </w:t>
       </w:r>
       <w:r>
@@ -881,23 +763,7 @@
         <w:t xml:space="preserve">various </w:t>
       </w:r>
       <w:r>
-        <w:t xml:space="preserve">user interface scenes are located in the </w:t>
-      </w:r>
-      <w:proofErr w:type="spellStart"/>
-      <w:r>
-        <w:t>src</w:t>
-      </w:r>
-      <w:proofErr w:type="spellEnd"/>
-      <w:r>
-        <w:t>/client/</w:t>
-      </w:r>
-      <w:proofErr w:type="spellStart"/>
-      <w:r>
-        <w:t>ui</w:t>
-      </w:r>
-      <w:proofErr w:type="spellEnd"/>
-      <w:r>
-        <w:t xml:space="preserve"> folder</w:t>
+        <w:t>user interface scenes are located in the src/client/ui folder</w:t>
       </w:r>
       <w:r>
         <w:t xml:space="preserve">. </w:t>
@@ -914,16 +780,8 @@
         <w:rPr>
           <w:lang w:val="en-US"/>
         </w:rPr>
-        <w:t xml:space="preserve">Network </w:t>
-      </w:r>
-      <w:proofErr w:type="spellStart"/>
-      <w:r>
-        <w:rPr>
-          <w:lang w:val="en-US"/>
-        </w:rPr>
-        <w:t>utilisation</w:t>
-      </w:r>
-      <w:proofErr w:type="spellEnd"/>
+        <w:t>Network utilisation</w:t>
+      </w:r>
     </w:p>
     <w:p>
       <w:pPr>
@@ -1488,28 +1346,12 @@
                 <w:lang w:val="fr-FR"/>
               </w:rPr>
             </w:pPr>
-            <w:proofErr w:type="spellStart"/>
             <w:r>
               <w:rPr>
                 <w:lang w:val="fr-FR"/>
               </w:rPr>
-              <w:t>Creates</w:t>
-            </w:r>
-            <w:proofErr w:type="spellEnd"/>
-            <w:r>
-              <w:rPr>
-                <w:lang w:val="fr-FR"/>
-              </w:rPr>
-              <w:t xml:space="preserve"> a projectile </w:t>
-            </w:r>
-            <w:proofErr w:type="spellStart"/>
-            <w:r>
-              <w:rPr>
-                <w:lang w:val="fr-FR"/>
-              </w:rPr>
-              <w:t>object</w:t>
-            </w:r>
-            <w:proofErr w:type="spellEnd"/>
+              <w:t>Creates a projectile object</w:t>
+            </w:r>
           </w:p>
         </w:tc>
         <w:tc>
@@ -1564,35 +1406,7 @@
               <w:rPr>
                 <w:lang w:val="fr-FR"/>
               </w:rPr>
-              <w:t xml:space="preserve">Updates a </w:t>
-            </w:r>
-            <w:proofErr w:type="spellStart"/>
-            <w:r>
-              <w:rPr>
-                <w:lang w:val="fr-FR"/>
-              </w:rPr>
-              <w:t>player’s</w:t>
-            </w:r>
-            <w:proofErr w:type="spellEnd"/>
-            <w:r>
-              <w:rPr>
-                <w:lang w:val="fr-FR"/>
-              </w:rPr>
-              <w:t xml:space="preserve"> </w:t>
-            </w:r>
-            <w:proofErr w:type="spellStart"/>
-            <w:r>
-              <w:rPr>
-                <w:lang w:val="fr-FR"/>
-              </w:rPr>
-              <w:t>attributes</w:t>
-            </w:r>
-            <w:proofErr w:type="spellEnd"/>
-            <w:r>
-              <w:rPr>
-                <w:lang w:val="fr-FR"/>
-              </w:rPr>
-              <w:t>: ma</w:t>
+              <w:t>Updates a player’s attributes: ma</w:t>
             </w:r>
             <w:r>
               <w:rPr>
@@ -1972,21 +1786,19 @@
         <w:rPr>
           <w:lang w:val="en-US"/>
         </w:rPr>
-        <w:t xml:space="preserve">message is triggered by the player moving the mouse somewhere on the screen. The velocity is then calculated by the distance of the mouse from the </w:t>
-      </w:r>
-      <w:proofErr w:type="spellStart"/>
-      <w:r>
-        <w:rPr>
-          <w:lang w:val="en-US"/>
-        </w:rPr>
-        <w:t>centre</w:t>
-      </w:r>
-      <w:proofErr w:type="spellEnd"/>
-      <w:r>
-        <w:rPr>
-          <w:lang w:val="en-US"/>
-        </w:rPr>
-        <w:t xml:space="preserve"> of the blob. Another message trigger by input is </w:t>
+        <w:t>message is triggered by the player moving the mouse somewhere on the screen. The velocity is then calculated by the distance of the mouse from the centre of the blob. Another message trigger</w:t>
+      </w:r>
+      <w:r>
+        <w:rPr>
+          <w:lang w:val="en-US"/>
+        </w:rPr>
+        <w:t xml:space="preserve">ed </w:t>
+      </w:r>
+      <w:r>
+        <w:rPr>
+          <w:lang w:val="en-US"/>
+        </w:rPr>
+        <w:t xml:space="preserve">by input is </w:t>
       </w:r>
       <w:r>
         <w:rPr>
@@ -2132,21 +1944,7 @@
         <w:rPr>
           <w:lang w:val="en-US"/>
         </w:rPr>
-        <w:t xml:space="preserve">; it is based on </w:t>
-      </w:r>
-      <w:proofErr w:type="spellStart"/>
-      <w:r>
-        <w:rPr>
-          <w:lang w:val="en-US"/>
-        </w:rPr>
-        <w:t>WebSockets</w:t>
-      </w:r>
-      <w:proofErr w:type="spellEnd"/>
-      <w:r>
-        <w:rPr>
-          <w:lang w:val="en-US"/>
-        </w:rPr>
-        <w:t>, which all modern browsers now support, to transmit data between client and server.</w:t>
+        <w:t>; it is based on WebSockets, which all modern browsers now support, to transmit data between client and server.</w:t>
       </w:r>
     </w:p>
     <w:p>
@@ -2200,6 +1998,19 @@
     </w:p>
     <w:p>
       <w:pPr>
+        <w:rPr>
+          <w:lang w:val="en-US"/>
+        </w:rPr>
+      </w:pPr>
+      <w:r>
+        <w:rPr>
+          <w:lang w:val="en-US"/>
+        </w:rPr>
+        <w:t xml:space="preserve">The final reason that the </w:t>
+      </w:r>
+    </w:p>
+    <w:p>
+      <w:pPr>
         <w:pStyle w:val="Heading2"/>
         <w:rPr>
           <w:lang w:val="en-US"/>
@@ -2227,14 +2038,12 @@
       </w:r>
     </w:p>
     <w:p>
-      <w:proofErr w:type="spellStart"/>
       <w:r>
         <w:t>explode</w:t>
       </w:r>
       <w:r>
         <w:t>.aiff</w:t>
       </w:r>
-      <w:proofErr w:type="spellEnd"/>
       <w:r>
         <w:t xml:space="preserve"> (converted to .wav)</w:t>
       </w:r>
@@ -3586,7 +3395,7 @@
 </file>
 
 <file path=customXml/itemProps1.xml><?xml version="1.0" encoding="utf-8"?>
-<ds:datastoreItem xmlns:ds="http://schemas.openxmlformats.org/officeDocument/2006/customXml" ds:itemID="{435E6124-2FC9-42A4-8D3A-99C2ABAA4101}">
+<ds:datastoreItem xmlns:ds="http://schemas.openxmlformats.org/officeDocument/2006/customXml" ds:itemID="{04092E1B-34C4-4844-81D6-3112130B5060}">
   <ds:schemaRefs>
     <ds:schemaRef ds:uri="http://schemas.openxmlformats.org/officeDocument/2006/bibliography"/>
   </ds:schemaRefs>

</xml_diff>